<commit_message>
added intro and approach
</commit_message>
<xml_diff>
--- a/FINAL_Writeup.docx
+++ b/FINAL_Writeup.docx
@@ -2,62 +2,6 @@
 <file path=word/document.xml><?xml version="1.0" encoding="utf-8"?>
 <w:document xmlns:wpc="http://schemas.microsoft.com/office/word/2010/wordprocessingCanvas" xmlns:mc="http://schemas.openxmlformats.org/markup-compatibility/2006" xmlns:o="urn:schemas-microsoft-com:office:office" xmlns:r="http://schemas.openxmlformats.org/officeDocument/2006/relationships" xmlns:m="http://schemas.openxmlformats.org/officeDocument/2006/math" xmlns:v="urn:schemas-microsoft-com:vml" xmlns:wp14="http://schemas.microsoft.com/office/word/2010/wordprocessingDrawing" xmlns:wp="http://schemas.openxmlformats.org/drawingml/2006/wordprocessingDrawing" xmlns:w10="urn:schemas-microsoft-com:office:word" xmlns:w="http://schemas.openxmlformats.org/wordprocessingml/2006/main" xmlns:w14="http://schemas.microsoft.com/office/word/2010/wordml" xmlns:w15="http://schemas.microsoft.com/office/word/2012/wordml" xmlns:wpg="http://schemas.microsoft.com/office/word/2010/wordprocessingGroup" xmlns:wpi="http://schemas.microsoft.com/office/word/2010/wordprocessingInk" xmlns:wne="http://schemas.microsoft.com/office/word/2006/wordml" xmlns:wps="http://schemas.microsoft.com/office/word/2010/wordprocessingShape" mc:Ignorable="w14 w15 wp14">
   <w:body>
-    <w:p>
-      <w:pPr>
-        <w:rPr>
-          <w:b/>
-        </w:rPr>
-      </w:pPr>
-      <w:r>
-        <w:rPr>
-          <w:b/>
-          <w:highlight w:val="cyan"/>
-        </w:rPr>
-        <w:t>LAURA</w:t>
-      </w:r>
-    </w:p>
-    <w:p>
-      <w:pPr>
-        <w:rPr>
-          <w:b/>
-        </w:rPr>
-      </w:pPr>
-      <w:r>
-        <w:rPr>
-          <w:b/>
-          <w:highlight w:val="green"/>
-        </w:rPr>
-        <w:t>PHIL</w:t>
-      </w:r>
-    </w:p>
-    <w:p>
-      <w:pPr>
-        <w:rPr>
-          <w:b/>
-        </w:rPr>
-      </w:pPr>
-      <w:r>
-        <w:rPr>
-          <w:b/>
-          <w:highlight w:val="yellow"/>
-        </w:rPr>
-        <w:t>TIM</w:t>
-      </w:r>
-    </w:p>
-    <w:p>
-      <w:pPr>
-        <w:rPr>
-          <w:b/>
-        </w:rPr>
-      </w:pPr>
-      <w:r>
-        <w:rPr>
-          <w:b/>
-          <w:highlight w:val="magenta"/>
-        </w:rPr>
-        <w:t>ALL</w:t>
-      </w:r>
-    </w:p>
     <w:p>
       <w:pPr>
         <w:rPr>
@@ -70,160 +14,46 @@
         </w:rPr>
         <w:t>Introduction</w:t>
       </w:r>
+    </w:p>
+    <w:p>
+      <w:pPr>
+        <w:ind w:firstLine="360"/>
+      </w:pPr>
+      <w:r>
+        <w:t>The use of statistics and analytics to develop insight and solve real world problems continues to increase in popularity. Specifically, with the emergence of technological and advances and improves in computational analysis, the branch of predictive analytics known as machine learning has taken a firm hold in core application of data analysis. Use cases range from a variety of approaches and can employ real-time analytical insights to produce both predictive and explanatory information. This write-up will explore the use of machine learning by a fictional charitable organization to develop a cost-effectiveness model by exploring the data, developing insights and applying them to a wide range of models.</w:t>
+      </w:r>
+    </w:p>
+    <w:p>
+      <w:pPr>
+        <w:rPr>
+          <w:b/>
+        </w:rPr>
+      </w:pPr>
       <w:r>
         <w:rPr>
           <w:b/>
-        </w:rPr>
-        <w:t xml:space="preserve"> - ½ Page</w:t>
-      </w:r>
-    </w:p>
-    <w:p>
-      <w:pPr>
-        <w:pStyle w:val="ListParagraph"/>
-        <w:numPr>
-          <w:ilvl w:val="0"/>
-          <w:numId w:val="1"/>
-        </w:numPr>
-        <w:rPr>
-          <w:b/>
-          <w:highlight w:val="green"/>
-        </w:rPr>
-      </w:pPr>
-      <w:r>
-        <w:rPr>
-          <w:highlight w:val="green"/>
-        </w:rPr>
-        <w:t>Intro</w:t>
-      </w:r>
-    </w:p>
-    <w:p>
-      <w:pPr>
-        <w:pStyle w:val="ListParagraph"/>
-        <w:numPr>
-          <w:ilvl w:val="0"/>
-          <w:numId w:val="1"/>
-        </w:numPr>
-        <w:rPr>
-          <w:b/>
-          <w:highlight w:val="green"/>
-        </w:rPr>
-      </w:pPr>
-      <w:r>
-        <w:rPr>
-          <w:highlight w:val="green"/>
         </w:rPr>
         <w:t>Objective</w:t>
       </w:r>
     </w:p>
     <w:p>
-      <w:pPr>
-        <w:pStyle w:val="ListParagraph"/>
-        <w:numPr>
-          <w:ilvl w:val="0"/>
-          <w:numId w:val="1"/>
-        </w:numPr>
-        <w:rPr>
-          <w:b/>
-          <w:highlight w:val="green"/>
-        </w:rPr>
-      </w:pPr>
-      <w:r>
-        <w:rPr>
-          <w:highlight w:val="green"/>
-        </w:rPr>
-        <w:t>Techniques used and models explored</w:t>
-      </w:r>
-    </w:p>
-    <w:p>
-      <w:pPr>
-        <w:pStyle w:val="ListParagraph"/>
-        <w:numPr>
-          <w:ilvl w:val="0"/>
-          <w:numId w:val="1"/>
-        </w:numPr>
-        <w:rPr>
-          <w:b/>
-          <w:highlight w:val="green"/>
-        </w:rPr>
-      </w:pPr>
-      <w:r>
-        <w:rPr>
-          <w:highlight w:val="green"/>
-        </w:rPr>
-        <w:t>Expected Outcomes</w:t>
-      </w:r>
-    </w:p>
-    <w:p>
-      <w:pPr>
-        <w:rPr>
-          <w:b/>
-        </w:rPr>
-      </w:pPr>
       <w:r>
         <w:rPr>
           <w:b/>
         </w:rPr>
-        <w:t>Data Used - ½ Page</w:t>
+        <w:tab/>
       </w:r>
-    </w:p>
-    <w:p>
-      <w:pPr>
-        <w:pStyle w:val="ListParagraph"/>
-        <w:numPr>
-          <w:ilvl w:val="0"/>
-          <w:numId w:val="2"/>
-        </w:numPr>
-        <w:rPr>
-          <w:b/>
-        </w:rPr>
-      </w:pPr>
       <w:r>
-        <w:t># of Observations</w:t>
+        <w:t xml:space="preserve">Through the use of machine learning practices, the intent is to develop the most cost-effective model related to a mailer marketing campaign. </w:t>
       </w:r>
-    </w:p>
-    <w:p>
-      <w:pPr>
-        <w:pStyle w:val="ListParagraph"/>
-        <w:numPr>
-          <w:ilvl w:val="0"/>
-          <w:numId w:val="2"/>
-        </w:numPr>
-        <w:rPr>
-          <w:b/>
-        </w:rPr>
-      </w:pPr>
       <w:r>
-        <w:t># of Variables</w:t>
+        <w:t xml:space="preserve">There is, on average, a 10% response rate to the marketing and the average donation for each response is $14.50 while each mailer has a cost of $2.00. </w:t>
       </w:r>
-    </w:p>
-    <w:p>
-      <w:pPr>
-        <w:pStyle w:val="ListParagraph"/>
-        <w:numPr>
-          <w:ilvl w:val="0"/>
-          <w:numId w:val="2"/>
-        </w:numPr>
-        <w:rPr>
-          <w:b/>
-        </w:rPr>
-      </w:pPr>
       <w:r>
-        <w:t>Target Variable</w:t>
+        <w:t xml:space="preserve">The organization has collected data on mailer response rate and the average donations </w:t>
       </w:r>
-    </w:p>
-    <w:p>
-      <w:pPr>
-        <w:pStyle w:val="ListParagraph"/>
-        <w:numPr>
-          <w:ilvl w:val="0"/>
-          <w:numId w:val="2"/>
-        </w:numPr>
-        <w:rPr>
-          <w:b/>
-        </w:rPr>
-      </w:pPr>
       <w:r>
-        <w:t>Continuous vs. Categorical</w:t>
+        <w:t>and through statistical analysis hopes to develop a classification model that effectively targets donors most likely to respond and in turn will maximize profits.</w:t>
       </w:r>
     </w:p>
     <w:p>
@@ -236,102 +66,1986 @@
         <w:rPr>
           <w:b/>
         </w:rPr>
-        <w:t>Exploratory Data Analysis -</w:t>
+        <w:t>Data</w:t>
       </w:r>
+    </w:p>
+    <w:p>
+      <w:r>
+        <w:tab/>
+        <w:t xml:space="preserve">The dataset consists of 3984 training observations, 2018 validation observations, and 2007 test observations. Fortunately, weighted-sampling has been employed so that each grouping of observations has a proportional inclusion of both donors and non-donors. The data consist of 17 variables (not including index </w:t>
+      </w:r>
+      <w:r>
+        <w:t>nor either dependent variables), including both continuous and categorical. The variables and descriptions are shown in Table 1.0:</w:t>
+      </w:r>
+    </w:p>
+    <w:tbl>
+      <w:tblPr>
+        <w:tblW w:w="4544" w:type="dxa"/>
+        <w:jc w:val="center"/>
+        <w:tblLook w:val="04A0" w:firstRow="1" w:lastRow="0" w:firstColumn="1" w:lastColumn="0" w:noHBand="0" w:noVBand="1"/>
+      </w:tblPr>
+      <w:tblGrid>
+        <w:gridCol w:w="800"/>
+        <w:gridCol w:w="3744"/>
+      </w:tblGrid>
+      <w:tr>
+        <w:trPr>
+          <w:trHeight w:val="251"/>
+          <w:jc w:val="center"/>
+        </w:trPr>
+        <w:tc>
+          <w:tcPr>
+            <w:tcW w:w="800" w:type="dxa"/>
+            <w:tcBorders>
+              <w:top w:val="nil"/>
+              <w:left w:val="nil"/>
+              <w:bottom w:val="nil"/>
+              <w:right w:val="nil"/>
+            </w:tcBorders>
+            <w:shd w:val="clear" w:color="000000" w:fill="333F4F"/>
+            <w:noWrap/>
+            <w:vAlign w:val="bottom"/>
+            <w:hideMark/>
+          </w:tcPr>
+          <w:p>
+            <w:pPr>
+              <w:spacing w:after="0" w:line="240" w:lineRule="auto"/>
+              <w:jc w:val="center"/>
+              <w:rPr>
+                <w:rFonts w:ascii="Arial" w:eastAsia="Times New Roman" w:hAnsi="Arial" w:cs="Arial"/>
+                <w:b/>
+                <w:bCs/>
+                <w:color w:val="FFFFFF"/>
+                <w:sz w:val="16"/>
+                <w:szCs w:val="16"/>
+              </w:rPr>
+            </w:pPr>
+            <w:r>
+              <w:rPr>
+                <w:rFonts w:ascii="Arial" w:eastAsia="Times New Roman" w:hAnsi="Arial" w:cs="Arial"/>
+                <w:b/>
+                <w:bCs/>
+                <w:color w:val="FFFFFF"/>
+                <w:sz w:val="16"/>
+                <w:szCs w:val="16"/>
+              </w:rPr>
+              <w:t>Name</w:t>
+            </w:r>
+          </w:p>
+        </w:tc>
+        <w:tc>
+          <w:tcPr>
+            <w:tcW w:w="3744" w:type="dxa"/>
+            <w:tcBorders>
+              <w:top w:val="nil"/>
+              <w:left w:val="nil"/>
+              <w:bottom w:val="nil"/>
+              <w:right w:val="nil"/>
+            </w:tcBorders>
+            <w:shd w:val="clear" w:color="000000" w:fill="333F4F"/>
+            <w:noWrap/>
+            <w:vAlign w:val="bottom"/>
+            <w:hideMark/>
+          </w:tcPr>
+          <w:p>
+            <w:pPr>
+              <w:spacing w:after="0" w:line="240" w:lineRule="auto"/>
+              <w:jc w:val="center"/>
+              <w:rPr>
+                <w:rFonts w:ascii="Arial" w:eastAsia="Times New Roman" w:hAnsi="Arial" w:cs="Arial"/>
+                <w:b/>
+                <w:bCs/>
+                <w:color w:val="FFFFFF"/>
+                <w:sz w:val="16"/>
+                <w:szCs w:val="16"/>
+              </w:rPr>
+            </w:pPr>
+            <w:r>
+              <w:rPr>
+                <w:rFonts w:ascii="Arial" w:eastAsia="Times New Roman" w:hAnsi="Arial" w:cs="Arial"/>
+                <w:b/>
+                <w:bCs/>
+                <w:color w:val="FFFFFF"/>
+                <w:sz w:val="16"/>
+                <w:szCs w:val="16"/>
+              </w:rPr>
+              <w:t>Description</w:t>
+            </w:r>
+          </w:p>
+        </w:tc>
+      </w:tr>
+      <w:tr>
+        <w:trPr>
+          <w:trHeight w:val="251"/>
+          <w:jc w:val="center"/>
+        </w:trPr>
+        <w:tc>
+          <w:tcPr>
+            <w:tcW w:w="800" w:type="dxa"/>
+            <w:tcBorders>
+              <w:top w:val="single" w:sz="4" w:space="0" w:color="auto"/>
+              <w:left w:val="single" w:sz="4" w:space="0" w:color="auto"/>
+              <w:bottom w:val="single" w:sz="4" w:space="0" w:color="auto"/>
+              <w:right w:val="single" w:sz="4" w:space="0" w:color="auto"/>
+            </w:tcBorders>
+            <w:shd w:val="clear" w:color="000000" w:fill="FFFFFF"/>
+            <w:noWrap/>
+            <w:vAlign w:val="bottom"/>
+            <w:hideMark/>
+          </w:tcPr>
+          <w:p>
+            <w:pPr>
+              <w:spacing w:after="0" w:line="240" w:lineRule="auto"/>
+              <w:jc w:val="center"/>
+              <w:rPr>
+                <w:rFonts w:ascii="Arial" w:eastAsia="Times New Roman" w:hAnsi="Arial" w:cs="Arial"/>
+                <w:b/>
+                <w:bCs/>
+                <w:color w:val="000000"/>
+                <w:sz w:val="16"/>
+                <w:szCs w:val="16"/>
+              </w:rPr>
+            </w:pPr>
+            <w:r>
+              <w:rPr>
+                <w:rFonts w:ascii="Arial" w:eastAsia="Times New Roman" w:hAnsi="Arial" w:cs="Arial"/>
+                <w:b/>
+                <w:bCs/>
+                <w:color w:val="000000"/>
+                <w:sz w:val="16"/>
+                <w:szCs w:val="16"/>
+              </w:rPr>
+              <w:t>ID</w:t>
+            </w:r>
+          </w:p>
+        </w:tc>
+        <w:tc>
+          <w:tcPr>
+            <w:tcW w:w="3744" w:type="dxa"/>
+            <w:tcBorders>
+              <w:top w:val="single" w:sz="4" w:space="0" w:color="auto"/>
+              <w:left w:val="nil"/>
+              <w:bottom w:val="single" w:sz="4" w:space="0" w:color="auto"/>
+              <w:right w:val="single" w:sz="4" w:space="0" w:color="auto"/>
+            </w:tcBorders>
+            <w:shd w:val="clear" w:color="000000" w:fill="FFFFFF"/>
+            <w:noWrap/>
+            <w:vAlign w:val="bottom"/>
+            <w:hideMark/>
+          </w:tcPr>
+          <w:p>
+            <w:pPr>
+              <w:spacing w:after="0" w:line="240" w:lineRule="auto"/>
+              <w:jc w:val="center"/>
+              <w:rPr>
+                <w:rFonts w:ascii="Arial" w:eastAsia="Times New Roman" w:hAnsi="Arial" w:cs="Arial"/>
+                <w:color w:val="000000"/>
+                <w:sz w:val="16"/>
+                <w:szCs w:val="16"/>
+              </w:rPr>
+            </w:pPr>
+            <w:r>
+              <w:rPr>
+                <w:rFonts w:ascii="Arial" w:eastAsia="Times New Roman" w:hAnsi="Arial" w:cs="Arial"/>
+                <w:color w:val="000000"/>
+                <w:sz w:val="16"/>
+                <w:szCs w:val="16"/>
+              </w:rPr>
+              <w:t>Index of observation</w:t>
+            </w:r>
+          </w:p>
+        </w:tc>
+      </w:tr>
+      <w:tr>
+        <w:trPr>
+          <w:trHeight w:val="251"/>
+          <w:jc w:val="center"/>
+        </w:trPr>
+        <w:tc>
+          <w:tcPr>
+            <w:tcW w:w="800" w:type="dxa"/>
+            <w:tcBorders>
+              <w:top w:val="nil"/>
+              <w:left w:val="single" w:sz="4" w:space="0" w:color="auto"/>
+              <w:bottom w:val="single" w:sz="4" w:space="0" w:color="auto"/>
+              <w:right w:val="single" w:sz="4" w:space="0" w:color="auto"/>
+            </w:tcBorders>
+            <w:shd w:val="clear" w:color="000000" w:fill="FFFFFF"/>
+            <w:noWrap/>
+            <w:vAlign w:val="bottom"/>
+            <w:hideMark/>
+          </w:tcPr>
+          <w:p>
+            <w:pPr>
+              <w:spacing w:after="0" w:line="240" w:lineRule="auto"/>
+              <w:jc w:val="center"/>
+              <w:rPr>
+                <w:rFonts w:ascii="Arial" w:eastAsia="Times New Roman" w:hAnsi="Arial" w:cs="Arial"/>
+                <w:b/>
+                <w:bCs/>
+                <w:color w:val="000000"/>
+                <w:sz w:val="16"/>
+                <w:szCs w:val="16"/>
+              </w:rPr>
+            </w:pPr>
+            <w:r>
+              <w:rPr>
+                <w:rFonts w:ascii="Arial" w:eastAsia="Times New Roman" w:hAnsi="Arial" w:cs="Arial"/>
+                <w:b/>
+                <w:bCs/>
+                <w:color w:val="000000"/>
+                <w:sz w:val="16"/>
+                <w:szCs w:val="16"/>
+              </w:rPr>
+              <w:t>REG1-4</w:t>
+            </w:r>
+          </w:p>
+        </w:tc>
+        <w:tc>
+          <w:tcPr>
+            <w:tcW w:w="3744" w:type="dxa"/>
+            <w:tcBorders>
+              <w:top w:val="nil"/>
+              <w:left w:val="nil"/>
+              <w:bottom w:val="single" w:sz="4" w:space="0" w:color="auto"/>
+              <w:right w:val="single" w:sz="4" w:space="0" w:color="auto"/>
+            </w:tcBorders>
+            <w:shd w:val="clear" w:color="000000" w:fill="FFFFFF"/>
+            <w:noWrap/>
+            <w:vAlign w:val="bottom"/>
+            <w:hideMark/>
+          </w:tcPr>
+          <w:p>
+            <w:pPr>
+              <w:spacing w:after="0" w:line="240" w:lineRule="auto"/>
+              <w:jc w:val="center"/>
+              <w:rPr>
+                <w:rFonts w:ascii="Arial" w:eastAsia="Times New Roman" w:hAnsi="Arial" w:cs="Arial"/>
+                <w:color w:val="000000"/>
+                <w:sz w:val="16"/>
+                <w:szCs w:val="16"/>
+              </w:rPr>
+            </w:pPr>
+            <w:r>
+              <w:rPr>
+                <w:rFonts w:ascii="Arial" w:eastAsia="Times New Roman" w:hAnsi="Arial" w:cs="Arial"/>
+                <w:color w:val="000000"/>
+                <w:sz w:val="16"/>
+                <w:szCs w:val="16"/>
+              </w:rPr>
+              <w:t>Geographic Region</w:t>
+            </w:r>
+          </w:p>
+        </w:tc>
+      </w:tr>
+      <w:tr>
+        <w:trPr>
+          <w:trHeight w:val="251"/>
+          <w:jc w:val="center"/>
+        </w:trPr>
+        <w:tc>
+          <w:tcPr>
+            <w:tcW w:w="800" w:type="dxa"/>
+            <w:tcBorders>
+              <w:top w:val="nil"/>
+              <w:left w:val="single" w:sz="4" w:space="0" w:color="auto"/>
+              <w:bottom w:val="single" w:sz="4" w:space="0" w:color="auto"/>
+              <w:right w:val="single" w:sz="4" w:space="0" w:color="auto"/>
+            </w:tcBorders>
+            <w:shd w:val="clear" w:color="000000" w:fill="FFFFFF"/>
+            <w:noWrap/>
+            <w:vAlign w:val="bottom"/>
+            <w:hideMark/>
+          </w:tcPr>
+          <w:p>
+            <w:pPr>
+              <w:spacing w:after="0" w:line="240" w:lineRule="auto"/>
+              <w:jc w:val="center"/>
+              <w:rPr>
+                <w:rFonts w:ascii="Arial" w:eastAsia="Times New Roman" w:hAnsi="Arial" w:cs="Arial"/>
+                <w:b/>
+                <w:bCs/>
+                <w:color w:val="000000"/>
+                <w:sz w:val="16"/>
+                <w:szCs w:val="16"/>
+              </w:rPr>
+            </w:pPr>
+            <w:r>
+              <w:rPr>
+                <w:rFonts w:ascii="Arial" w:eastAsia="Times New Roman" w:hAnsi="Arial" w:cs="Arial"/>
+                <w:b/>
+                <w:bCs/>
+                <w:color w:val="000000"/>
+                <w:sz w:val="16"/>
+                <w:szCs w:val="16"/>
+              </w:rPr>
+              <w:t>HOME</w:t>
+            </w:r>
+          </w:p>
+        </w:tc>
+        <w:tc>
+          <w:tcPr>
+            <w:tcW w:w="3744" w:type="dxa"/>
+            <w:tcBorders>
+              <w:top w:val="nil"/>
+              <w:left w:val="nil"/>
+              <w:bottom w:val="single" w:sz="4" w:space="0" w:color="auto"/>
+              <w:right w:val="single" w:sz="4" w:space="0" w:color="auto"/>
+            </w:tcBorders>
+            <w:shd w:val="clear" w:color="000000" w:fill="FFFFFF"/>
+            <w:noWrap/>
+            <w:vAlign w:val="bottom"/>
+            <w:hideMark/>
+          </w:tcPr>
+          <w:p>
+            <w:pPr>
+              <w:spacing w:after="0" w:line="240" w:lineRule="auto"/>
+              <w:jc w:val="center"/>
+              <w:rPr>
+                <w:rFonts w:ascii="Arial" w:eastAsia="Times New Roman" w:hAnsi="Arial" w:cs="Arial"/>
+                <w:color w:val="000000"/>
+                <w:sz w:val="16"/>
+                <w:szCs w:val="16"/>
+              </w:rPr>
+            </w:pPr>
+            <w:r>
+              <w:rPr>
+                <w:rFonts w:ascii="Arial" w:eastAsia="Times New Roman" w:hAnsi="Arial" w:cs="Arial"/>
+                <w:color w:val="000000"/>
+                <w:sz w:val="16"/>
+                <w:szCs w:val="16"/>
+              </w:rPr>
+              <w:t>Homeowner</w:t>
+            </w:r>
+          </w:p>
+        </w:tc>
+      </w:tr>
+      <w:tr>
+        <w:trPr>
+          <w:trHeight w:val="251"/>
+          <w:jc w:val="center"/>
+        </w:trPr>
+        <w:tc>
+          <w:tcPr>
+            <w:tcW w:w="800" w:type="dxa"/>
+            <w:tcBorders>
+              <w:top w:val="nil"/>
+              <w:left w:val="single" w:sz="4" w:space="0" w:color="auto"/>
+              <w:bottom w:val="single" w:sz="4" w:space="0" w:color="auto"/>
+              <w:right w:val="single" w:sz="4" w:space="0" w:color="auto"/>
+            </w:tcBorders>
+            <w:shd w:val="clear" w:color="000000" w:fill="FFFFFF"/>
+            <w:noWrap/>
+            <w:vAlign w:val="bottom"/>
+            <w:hideMark/>
+          </w:tcPr>
+          <w:p>
+            <w:pPr>
+              <w:spacing w:after="0" w:line="240" w:lineRule="auto"/>
+              <w:jc w:val="center"/>
+              <w:rPr>
+                <w:rFonts w:ascii="Arial" w:eastAsia="Times New Roman" w:hAnsi="Arial" w:cs="Arial"/>
+                <w:b/>
+                <w:bCs/>
+                <w:color w:val="000000"/>
+                <w:sz w:val="16"/>
+                <w:szCs w:val="16"/>
+              </w:rPr>
+            </w:pPr>
+            <w:r>
+              <w:rPr>
+                <w:rFonts w:ascii="Arial" w:eastAsia="Times New Roman" w:hAnsi="Arial" w:cs="Arial"/>
+                <w:b/>
+                <w:bCs/>
+                <w:color w:val="000000"/>
+                <w:sz w:val="16"/>
+                <w:szCs w:val="16"/>
+              </w:rPr>
+              <w:t>CHILD</w:t>
+            </w:r>
+          </w:p>
+        </w:tc>
+        <w:tc>
+          <w:tcPr>
+            <w:tcW w:w="3744" w:type="dxa"/>
+            <w:tcBorders>
+              <w:top w:val="nil"/>
+              <w:left w:val="nil"/>
+              <w:bottom w:val="single" w:sz="4" w:space="0" w:color="auto"/>
+              <w:right w:val="single" w:sz="4" w:space="0" w:color="auto"/>
+            </w:tcBorders>
+            <w:shd w:val="clear" w:color="000000" w:fill="FFFFFF"/>
+            <w:noWrap/>
+            <w:vAlign w:val="bottom"/>
+            <w:hideMark/>
+          </w:tcPr>
+          <w:p>
+            <w:pPr>
+              <w:spacing w:after="0" w:line="240" w:lineRule="auto"/>
+              <w:jc w:val="center"/>
+              <w:rPr>
+                <w:rFonts w:ascii="Arial" w:eastAsia="Times New Roman" w:hAnsi="Arial" w:cs="Arial"/>
+                <w:color w:val="000000"/>
+                <w:sz w:val="16"/>
+                <w:szCs w:val="16"/>
+              </w:rPr>
+            </w:pPr>
+            <w:r>
+              <w:rPr>
+                <w:rFonts w:ascii="Arial" w:eastAsia="Times New Roman" w:hAnsi="Arial" w:cs="Arial"/>
+                <w:color w:val="000000"/>
+                <w:sz w:val="16"/>
+                <w:szCs w:val="16"/>
+              </w:rPr>
+              <w:t>Number of Children</w:t>
+            </w:r>
+          </w:p>
+        </w:tc>
+      </w:tr>
+      <w:tr>
+        <w:trPr>
+          <w:trHeight w:val="251"/>
+          <w:jc w:val="center"/>
+        </w:trPr>
+        <w:tc>
+          <w:tcPr>
+            <w:tcW w:w="800" w:type="dxa"/>
+            <w:tcBorders>
+              <w:top w:val="nil"/>
+              <w:left w:val="single" w:sz="4" w:space="0" w:color="auto"/>
+              <w:bottom w:val="single" w:sz="4" w:space="0" w:color="auto"/>
+              <w:right w:val="single" w:sz="4" w:space="0" w:color="auto"/>
+            </w:tcBorders>
+            <w:shd w:val="clear" w:color="000000" w:fill="FFFFFF"/>
+            <w:noWrap/>
+            <w:vAlign w:val="bottom"/>
+            <w:hideMark/>
+          </w:tcPr>
+          <w:p>
+            <w:pPr>
+              <w:spacing w:after="0" w:line="240" w:lineRule="auto"/>
+              <w:jc w:val="center"/>
+              <w:rPr>
+                <w:rFonts w:ascii="Arial" w:eastAsia="Times New Roman" w:hAnsi="Arial" w:cs="Arial"/>
+                <w:b/>
+                <w:bCs/>
+                <w:color w:val="000000"/>
+                <w:sz w:val="16"/>
+                <w:szCs w:val="16"/>
+              </w:rPr>
+            </w:pPr>
+            <w:r>
+              <w:rPr>
+                <w:rFonts w:ascii="Arial" w:eastAsia="Times New Roman" w:hAnsi="Arial" w:cs="Arial"/>
+                <w:b/>
+                <w:bCs/>
+                <w:color w:val="000000"/>
+                <w:sz w:val="16"/>
+                <w:szCs w:val="16"/>
+              </w:rPr>
+              <w:t>HINC</w:t>
+            </w:r>
+          </w:p>
+        </w:tc>
+        <w:tc>
+          <w:tcPr>
+            <w:tcW w:w="3744" w:type="dxa"/>
+            <w:tcBorders>
+              <w:top w:val="nil"/>
+              <w:left w:val="nil"/>
+              <w:bottom w:val="single" w:sz="4" w:space="0" w:color="auto"/>
+              <w:right w:val="single" w:sz="4" w:space="0" w:color="auto"/>
+            </w:tcBorders>
+            <w:shd w:val="clear" w:color="000000" w:fill="FFFFFF"/>
+            <w:noWrap/>
+            <w:vAlign w:val="bottom"/>
+            <w:hideMark/>
+          </w:tcPr>
+          <w:p>
+            <w:pPr>
+              <w:spacing w:after="0" w:line="240" w:lineRule="auto"/>
+              <w:jc w:val="center"/>
+              <w:rPr>
+                <w:rFonts w:ascii="Arial" w:eastAsia="Times New Roman" w:hAnsi="Arial" w:cs="Arial"/>
+                <w:color w:val="000000"/>
+                <w:sz w:val="16"/>
+                <w:szCs w:val="16"/>
+              </w:rPr>
+            </w:pPr>
+            <w:r>
+              <w:rPr>
+                <w:rFonts w:ascii="Arial" w:eastAsia="Times New Roman" w:hAnsi="Arial" w:cs="Arial"/>
+                <w:color w:val="000000"/>
+                <w:sz w:val="16"/>
+                <w:szCs w:val="16"/>
+              </w:rPr>
+              <w:t>Household income</w:t>
+            </w:r>
+          </w:p>
+        </w:tc>
+      </w:tr>
+      <w:tr>
+        <w:trPr>
+          <w:trHeight w:val="251"/>
+          <w:jc w:val="center"/>
+        </w:trPr>
+        <w:tc>
+          <w:tcPr>
+            <w:tcW w:w="800" w:type="dxa"/>
+            <w:tcBorders>
+              <w:top w:val="nil"/>
+              <w:left w:val="single" w:sz="4" w:space="0" w:color="auto"/>
+              <w:bottom w:val="single" w:sz="4" w:space="0" w:color="auto"/>
+              <w:right w:val="single" w:sz="4" w:space="0" w:color="auto"/>
+            </w:tcBorders>
+            <w:shd w:val="clear" w:color="000000" w:fill="FFFFFF"/>
+            <w:noWrap/>
+            <w:vAlign w:val="bottom"/>
+            <w:hideMark/>
+          </w:tcPr>
+          <w:p>
+            <w:pPr>
+              <w:spacing w:after="0" w:line="240" w:lineRule="auto"/>
+              <w:jc w:val="center"/>
+              <w:rPr>
+                <w:rFonts w:ascii="Arial" w:eastAsia="Times New Roman" w:hAnsi="Arial" w:cs="Arial"/>
+                <w:b/>
+                <w:bCs/>
+                <w:color w:val="000000"/>
+                <w:sz w:val="16"/>
+                <w:szCs w:val="16"/>
+              </w:rPr>
+            </w:pPr>
+            <w:r>
+              <w:rPr>
+                <w:rFonts w:ascii="Arial" w:eastAsia="Times New Roman" w:hAnsi="Arial" w:cs="Arial"/>
+                <w:b/>
+                <w:bCs/>
+                <w:color w:val="000000"/>
+                <w:sz w:val="16"/>
+                <w:szCs w:val="16"/>
+              </w:rPr>
+              <w:t>GENF</w:t>
+            </w:r>
+          </w:p>
+        </w:tc>
+        <w:tc>
+          <w:tcPr>
+            <w:tcW w:w="3744" w:type="dxa"/>
+            <w:tcBorders>
+              <w:top w:val="nil"/>
+              <w:left w:val="nil"/>
+              <w:bottom w:val="single" w:sz="4" w:space="0" w:color="auto"/>
+              <w:right w:val="single" w:sz="4" w:space="0" w:color="auto"/>
+            </w:tcBorders>
+            <w:shd w:val="clear" w:color="000000" w:fill="FFFFFF"/>
+            <w:noWrap/>
+            <w:vAlign w:val="bottom"/>
+            <w:hideMark/>
+          </w:tcPr>
+          <w:p>
+            <w:pPr>
+              <w:spacing w:after="0" w:line="240" w:lineRule="auto"/>
+              <w:jc w:val="center"/>
+              <w:rPr>
+                <w:rFonts w:ascii="Arial" w:eastAsia="Times New Roman" w:hAnsi="Arial" w:cs="Arial"/>
+                <w:color w:val="000000"/>
+                <w:sz w:val="16"/>
+                <w:szCs w:val="16"/>
+              </w:rPr>
+            </w:pPr>
+            <w:r>
+              <w:rPr>
+                <w:rFonts w:ascii="Arial" w:eastAsia="Times New Roman" w:hAnsi="Arial" w:cs="Arial"/>
+                <w:color w:val="000000"/>
+                <w:sz w:val="16"/>
+                <w:szCs w:val="16"/>
+              </w:rPr>
+              <w:t>Gender</w:t>
+            </w:r>
+          </w:p>
+        </w:tc>
+      </w:tr>
+      <w:tr>
+        <w:trPr>
+          <w:trHeight w:val="251"/>
+          <w:jc w:val="center"/>
+        </w:trPr>
+        <w:tc>
+          <w:tcPr>
+            <w:tcW w:w="800" w:type="dxa"/>
+            <w:tcBorders>
+              <w:top w:val="nil"/>
+              <w:left w:val="single" w:sz="4" w:space="0" w:color="auto"/>
+              <w:bottom w:val="single" w:sz="4" w:space="0" w:color="auto"/>
+              <w:right w:val="single" w:sz="4" w:space="0" w:color="auto"/>
+            </w:tcBorders>
+            <w:shd w:val="clear" w:color="000000" w:fill="FFFFFF"/>
+            <w:noWrap/>
+            <w:vAlign w:val="bottom"/>
+            <w:hideMark/>
+          </w:tcPr>
+          <w:p>
+            <w:pPr>
+              <w:spacing w:after="0" w:line="240" w:lineRule="auto"/>
+              <w:jc w:val="center"/>
+              <w:rPr>
+                <w:rFonts w:ascii="Arial" w:eastAsia="Times New Roman" w:hAnsi="Arial" w:cs="Arial"/>
+                <w:b/>
+                <w:bCs/>
+                <w:color w:val="000000"/>
+                <w:sz w:val="16"/>
+                <w:szCs w:val="16"/>
+              </w:rPr>
+            </w:pPr>
+            <w:r>
+              <w:rPr>
+                <w:rFonts w:ascii="Arial" w:eastAsia="Times New Roman" w:hAnsi="Arial" w:cs="Arial"/>
+                <w:b/>
+                <w:bCs/>
+                <w:color w:val="000000"/>
+                <w:sz w:val="16"/>
+                <w:szCs w:val="16"/>
+              </w:rPr>
+              <w:t>WRAT</w:t>
+            </w:r>
+          </w:p>
+        </w:tc>
+        <w:tc>
+          <w:tcPr>
+            <w:tcW w:w="3744" w:type="dxa"/>
+            <w:tcBorders>
+              <w:top w:val="nil"/>
+              <w:left w:val="nil"/>
+              <w:bottom w:val="single" w:sz="4" w:space="0" w:color="auto"/>
+              <w:right w:val="single" w:sz="4" w:space="0" w:color="auto"/>
+            </w:tcBorders>
+            <w:shd w:val="clear" w:color="000000" w:fill="FFFFFF"/>
+            <w:noWrap/>
+            <w:vAlign w:val="bottom"/>
+            <w:hideMark/>
+          </w:tcPr>
+          <w:p>
+            <w:pPr>
+              <w:spacing w:after="0" w:line="240" w:lineRule="auto"/>
+              <w:jc w:val="center"/>
+              <w:rPr>
+                <w:rFonts w:ascii="Arial" w:eastAsia="Times New Roman" w:hAnsi="Arial" w:cs="Arial"/>
+                <w:color w:val="000000"/>
+                <w:sz w:val="16"/>
+                <w:szCs w:val="16"/>
+              </w:rPr>
+            </w:pPr>
+            <w:r>
+              <w:rPr>
+                <w:rFonts w:ascii="Arial" w:eastAsia="Times New Roman" w:hAnsi="Arial" w:cs="Arial"/>
+                <w:color w:val="000000"/>
+                <w:sz w:val="16"/>
+                <w:szCs w:val="16"/>
+              </w:rPr>
+              <w:t>Wealth rating</w:t>
+            </w:r>
+          </w:p>
+        </w:tc>
+      </w:tr>
+      <w:tr>
+        <w:trPr>
+          <w:trHeight w:val="251"/>
+          <w:jc w:val="center"/>
+        </w:trPr>
+        <w:tc>
+          <w:tcPr>
+            <w:tcW w:w="800" w:type="dxa"/>
+            <w:tcBorders>
+              <w:top w:val="nil"/>
+              <w:left w:val="single" w:sz="4" w:space="0" w:color="auto"/>
+              <w:bottom w:val="single" w:sz="4" w:space="0" w:color="auto"/>
+              <w:right w:val="single" w:sz="4" w:space="0" w:color="auto"/>
+            </w:tcBorders>
+            <w:shd w:val="clear" w:color="000000" w:fill="FFFFFF"/>
+            <w:noWrap/>
+            <w:vAlign w:val="bottom"/>
+            <w:hideMark/>
+          </w:tcPr>
+          <w:p>
+            <w:pPr>
+              <w:spacing w:after="0" w:line="240" w:lineRule="auto"/>
+              <w:jc w:val="center"/>
+              <w:rPr>
+                <w:rFonts w:ascii="Arial" w:eastAsia="Times New Roman" w:hAnsi="Arial" w:cs="Arial"/>
+                <w:b/>
+                <w:bCs/>
+                <w:color w:val="000000"/>
+                <w:sz w:val="16"/>
+                <w:szCs w:val="16"/>
+              </w:rPr>
+            </w:pPr>
+            <w:r>
+              <w:rPr>
+                <w:rFonts w:ascii="Arial" w:eastAsia="Times New Roman" w:hAnsi="Arial" w:cs="Arial"/>
+                <w:b/>
+                <w:bCs/>
+                <w:color w:val="000000"/>
+                <w:sz w:val="16"/>
+                <w:szCs w:val="16"/>
+              </w:rPr>
+              <w:t>AVHV</w:t>
+            </w:r>
+          </w:p>
+        </w:tc>
+        <w:tc>
+          <w:tcPr>
+            <w:tcW w:w="3744" w:type="dxa"/>
+            <w:tcBorders>
+              <w:top w:val="nil"/>
+              <w:left w:val="nil"/>
+              <w:bottom w:val="single" w:sz="4" w:space="0" w:color="auto"/>
+              <w:right w:val="single" w:sz="4" w:space="0" w:color="auto"/>
+            </w:tcBorders>
+            <w:shd w:val="clear" w:color="000000" w:fill="FFFFFF"/>
+            <w:noWrap/>
+            <w:vAlign w:val="bottom"/>
+            <w:hideMark/>
+          </w:tcPr>
+          <w:p>
+            <w:pPr>
+              <w:spacing w:after="0" w:line="240" w:lineRule="auto"/>
+              <w:jc w:val="center"/>
+              <w:rPr>
+                <w:rFonts w:ascii="Arial" w:eastAsia="Times New Roman" w:hAnsi="Arial" w:cs="Arial"/>
+                <w:color w:val="000000"/>
+                <w:sz w:val="16"/>
+                <w:szCs w:val="16"/>
+              </w:rPr>
+            </w:pPr>
+            <w:r>
+              <w:rPr>
+                <w:rFonts w:ascii="Arial" w:eastAsia="Times New Roman" w:hAnsi="Arial" w:cs="Arial"/>
+                <w:color w:val="000000"/>
+                <w:sz w:val="16"/>
+                <w:szCs w:val="16"/>
+              </w:rPr>
+              <w:t>Average Home Value</w:t>
+            </w:r>
+          </w:p>
+        </w:tc>
+      </w:tr>
+      <w:tr>
+        <w:trPr>
+          <w:trHeight w:val="251"/>
+          <w:jc w:val="center"/>
+        </w:trPr>
+        <w:tc>
+          <w:tcPr>
+            <w:tcW w:w="800" w:type="dxa"/>
+            <w:tcBorders>
+              <w:top w:val="nil"/>
+              <w:left w:val="single" w:sz="4" w:space="0" w:color="auto"/>
+              <w:bottom w:val="single" w:sz="4" w:space="0" w:color="auto"/>
+              <w:right w:val="single" w:sz="4" w:space="0" w:color="auto"/>
+            </w:tcBorders>
+            <w:shd w:val="clear" w:color="000000" w:fill="FFFFFF"/>
+            <w:noWrap/>
+            <w:vAlign w:val="bottom"/>
+            <w:hideMark/>
+          </w:tcPr>
+          <w:p>
+            <w:pPr>
+              <w:spacing w:after="0" w:line="240" w:lineRule="auto"/>
+              <w:jc w:val="center"/>
+              <w:rPr>
+                <w:rFonts w:ascii="Arial" w:eastAsia="Times New Roman" w:hAnsi="Arial" w:cs="Arial"/>
+                <w:b/>
+                <w:bCs/>
+                <w:color w:val="000000"/>
+                <w:sz w:val="16"/>
+                <w:szCs w:val="16"/>
+              </w:rPr>
+            </w:pPr>
+            <w:r>
+              <w:rPr>
+                <w:rFonts w:ascii="Arial" w:eastAsia="Times New Roman" w:hAnsi="Arial" w:cs="Arial"/>
+                <w:b/>
+                <w:bCs/>
+                <w:color w:val="000000"/>
+                <w:sz w:val="16"/>
+                <w:szCs w:val="16"/>
+              </w:rPr>
+              <w:t>INCM</w:t>
+            </w:r>
+          </w:p>
+        </w:tc>
+        <w:tc>
+          <w:tcPr>
+            <w:tcW w:w="3744" w:type="dxa"/>
+            <w:tcBorders>
+              <w:top w:val="nil"/>
+              <w:left w:val="nil"/>
+              <w:bottom w:val="single" w:sz="4" w:space="0" w:color="auto"/>
+              <w:right w:val="single" w:sz="4" w:space="0" w:color="auto"/>
+            </w:tcBorders>
+            <w:shd w:val="clear" w:color="000000" w:fill="FFFFFF"/>
+            <w:noWrap/>
+            <w:vAlign w:val="bottom"/>
+            <w:hideMark/>
+          </w:tcPr>
+          <w:p>
+            <w:pPr>
+              <w:spacing w:after="0" w:line="240" w:lineRule="auto"/>
+              <w:jc w:val="center"/>
+              <w:rPr>
+                <w:rFonts w:ascii="Arial" w:eastAsia="Times New Roman" w:hAnsi="Arial" w:cs="Arial"/>
+                <w:color w:val="000000"/>
+                <w:sz w:val="16"/>
+                <w:szCs w:val="16"/>
+              </w:rPr>
+            </w:pPr>
+            <w:r>
+              <w:rPr>
+                <w:rFonts w:ascii="Arial" w:eastAsia="Times New Roman" w:hAnsi="Arial" w:cs="Arial"/>
+                <w:color w:val="000000"/>
+                <w:sz w:val="16"/>
+                <w:szCs w:val="16"/>
+              </w:rPr>
+              <w:t>Median Family income</w:t>
+            </w:r>
+          </w:p>
+        </w:tc>
+      </w:tr>
+      <w:tr>
+        <w:trPr>
+          <w:trHeight w:val="251"/>
+          <w:jc w:val="center"/>
+        </w:trPr>
+        <w:tc>
+          <w:tcPr>
+            <w:tcW w:w="800" w:type="dxa"/>
+            <w:tcBorders>
+              <w:top w:val="nil"/>
+              <w:left w:val="single" w:sz="4" w:space="0" w:color="auto"/>
+              <w:bottom w:val="single" w:sz="4" w:space="0" w:color="auto"/>
+              <w:right w:val="single" w:sz="4" w:space="0" w:color="auto"/>
+            </w:tcBorders>
+            <w:shd w:val="clear" w:color="000000" w:fill="FFFFFF"/>
+            <w:noWrap/>
+            <w:vAlign w:val="bottom"/>
+            <w:hideMark/>
+          </w:tcPr>
+          <w:p>
+            <w:pPr>
+              <w:spacing w:after="0" w:line="240" w:lineRule="auto"/>
+              <w:jc w:val="center"/>
+              <w:rPr>
+                <w:rFonts w:ascii="Arial" w:eastAsia="Times New Roman" w:hAnsi="Arial" w:cs="Arial"/>
+                <w:b/>
+                <w:bCs/>
+                <w:color w:val="000000"/>
+                <w:sz w:val="16"/>
+                <w:szCs w:val="16"/>
+              </w:rPr>
+            </w:pPr>
+            <w:r>
+              <w:rPr>
+                <w:rFonts w:ascii="Arial" w:eastAsia="Times New Roman" w:hAnsi="Arial" w:cs="Arial"/>
+                <w:b/>
+                <w:bCs/>
+                <w:color w:val="000000"/>
+                <w:sz w:val="16"/>
+                <w:szCs w:val="16"/>
+              </w:rPr>
+              <w:t>INCA</w:t>
+            </w:r>
+          </w:p>
+        </w:tc>
+        <w:tc>
+          <w:tcPr>
+            <w:tcW w:w="3744" w:type="dxa"/>
+            <w:tcBorders>
+              <w:top w:val="nil"/>
+              <w:left w:val="nil"/>
+              <w:bottom w:val="single" w:sz="4" w:space="0" w:color="auto"/>
+              <w:right w:val="single" w:sz="4" w:space="0" w:color="auto"/>
+            </w:tcBorders>
+            <w:shd w:val="clear" w:color="000000" w:fill="FFFFFF"/>
+            <w:noWrap/>
+            <w:vAlign w:val="bottom"/>
+            <w:hideMark/>
+          </w:tcPr>
+          <w:p>
+            <w:pPr>
+              <w:spacing w:after="0" w:line="240" w:lineRule="auto"/>
+              <w:jc w:val="center"/>
+              <w:rPr>
+                <w:rFonts w:ascii="Arial" w:eastAsia="Times New Roman" w:hAnsi="Arial" w:cs="Arial"/>
+                <w:color w:val="000000"/>
+                <w:sz w:val="16"/>
+                <w:szCs w:val="16"/>
+              </w:rPr>
+            </w:pPr>
+            <w:r>
+              <w:rPr>
+                <w:rFonts w:ascii="Arial" w:eastAsia="Times New Roman" w:hAnsi="Arial" w:cs="Arial"/>
+                <w:color w:val="000000"/>
+                <w:sz w:val="16"/>
+                <w:szCs w:val="16"/>
+              </w:rPr>
+              <w:t>Average Family Income</w:t>
+            </w:r>
+          </w:p>
+        </w:tc>
+      </w:tr>
+      <w:tr>
+        <w:trPr>
+          <w:trHeight w:val="251"/>
+          <w:jc w:val="center"/>
+        </w:trPr>
+        <w:tc>
+          <w:tcPr>
+            <w:tcW w:w="800" w:type="dxa"/>
+            <w:tcBorders>
+              <w:top w:val="nil"/>
+              <w:left w:val="single" w:sz="4" w:space="0" w:color="auto"/>
+              <w:bottom w:val="single" w:sz="4" w:space="0" w:color="auto"/>
+              <w:right w:val="single" w:sz="4" w:space="0" w:color="auto"/>
+            </w:tcBorders>
+            <w:shd w:val="clear" w:color="000000" w:fill="FFFFFF"/>
+            <w:noWrap/>
+            <w:vAlign w:val="bottom"/>
+            <w:hideMark/>
+          </w:tcPr>
+          <w:p>
+            <w:pPr>
+              <w:spacing w:after="0" w:line="240" w:lineRule="auto"/>
+              <w:jc w:val="center"/>
+              <w:rPr>
+                <w:rFonts w:ascii="Arial" w:eastAsia="Times New Roman" w:hAnsi="Arial" w:cs="Arial"/>
+                <w:b/>
+                <w:bCs/>
+                <w:color w:val="000000"/>
+                <w:sz w:val="16"/>
+                <w:szCs w:val="16"/>
+              </w:rPr>
+            </w:pPr>
+            <w:r>
+              <w:rPr>
+                <w:rFonts w:ascii="Arial" w:eastAsia="Times New Roman" w:hAnsi="Arial" w:cs="Arial"/>
+                <w:b/>
+                <w:bCs/>
+                <w:color w:val="000000"/>
+                <w:sz w:val="16"/>
+                <w:szCs w:val="16"/>
+              </w:rPr>
+              <w:t>PLOW</w:t>
+            </w:r>
+          </w:p>
+        </w:tc>
+        <w:tc>
+          <w:tcPr>
+            <w:tcW w:w="3744" w:type="dxa"/>
+            <w:tcBorders>
+              <w:top w:val="nil"/>
+              <w:left w:val="nil"/>
+              <w:bottom w:val="single" w:sz="4" w:space="0" w:color="auto"/>
+              <w:right w:val="single" w:sz="4" w:space="0" w:color="auto"/>
+            </w:tcBorders>
+            <w:shd w:val="clear" w:color="000000" w:fill="FFFFFF"/>
+            <w:noWrap/>
+            <w:vAlign w:val="bottom"/>
+            <w:hideMark/>
+          </w:tcPr>
+          <w:p>
+            <w:pPr>
+              <w:spacing w:after="0" w:line="240" w:lineRule="auto"/>
+              <w:jc w:val="center"/>
+              <w:rPr>
+                <w:rFonts w:ascii="Arial" w:eastAsia="Times New Roman" w:hAnsi="Arial" w:cs="Arial"/>
+                <w:color w:val="000000"/>
+                <w:sz w:val="16"/>
+                <w:szCs w:val="16"/>
+              </w:rPr>
+            </w:pPr>
+            <w:r>
+              <w:rPr>
+                <w:rFonts w:ascii="Arial" w:eastAsia="Times New Roman" w:hAnsi="Arial" w:cs="Arial"/>
+                <w:color w:val="000000"/>
+                <w:sz w:val="16"/>
+                <w:szCs w:val="16"/>
+              </w:rPr>
+              <w:t>Percent low income in neighborhood</w:t>
+            </w:r>
+          </w:p>
+        </w:tc>
+      </w:tr>
+      <w:tr>
+        <w:trPr>
+          <w:trHeight w:val="251"/>
+          <w:jc w:val="center"/>
+        </w:trPr>
+        <w:tc>
+          <w:tcPr>
+            <w:tcW w:w="800" w:type="dxa"/>
+            <w:tcBorders>
+              <w:top w:val="nil"/>
+              <w:left w:val="single" w:sz="4" w:space="0" w:color="auto"/>
+              <w:bottom w:val="single" w:sz="4" w:space="0" w:color="auto"/>
+              <w:right w:val="single" w:sz="4" w:space="0" w:color="auto"/>
+            </w:tcBorders>
+            <w:shd w:val="clear" w:color="000000" w:fill="FFFFFF"/>
+            <w:noWrap/>
+            <w:vAlign w:val="bottom"/>
+            <w:hideMark/>
+          </w:tcPr>
+          <w:p>
+            <w:pPr>
+              <w:spacing w:after="0" w:line="240" w:lineRule="auto"/>
+              <w:jc w:val="center"/>
+              <w:rPr>
+                <w:rFonts w:ascii="Arial" w:eastAsia="Times New Roman" w:hAnsi="Arial" w:cs="Arial"/>
+                <w:b/>
+                <w:bCs/>
+                <w:color w:val="000000"/>
+                <w:sz w:val="16"/>
+                <w:szCs w:val="16"/>
+              </w:rPr>
+            </w:pPr>
+            <w:r>
+              <w:rPr>
+                <w:rFonts w:ascii="Arial" w:eastAsia="Times New Roman" w:hAnsi="Arial" w:cs="Arial"/>
+                <w:b/>
+                <w:bCs/>
+                <w:color w:val="000000"/>
+                <w:sz w:val="16"/>
+                <w:szCs w:val="16"/>
+              </w:rPr>
+              <w:t>NPRO</w:t>
+            </w:r>
+          </w:p>
+        </w:tc>
+        <w:tc>
+          <w:tcPr>
+            <w:tcW w:w="3744" w:type="dxa"/>
+            <w:tcBorders>
+              <w:top w:val="nil"/>
+              <w:left w:val="nil"/>
+              <w:bottom w:val="single" w:sz="4" w:space="0" w:color="auto"/>
+              <w:right w:val="single" w:sz="4" w:space="0" w:color="auto"/>
+            </w:tcBorders>
+            <w:shd w:val="clear" w:color="000000" w:fill="FFFFFF"/>
+            <w:noWrap/>
+            <w:vAlign w:val="bottom"/>
+            <w:hideMark/>
+          </w:tcPr>
+          <w:p>
+            <w:pPr>
+              <w:spacing w:after="0" w:line="240" w:lineRule="auto"/>
+              <w:jc w:val="center"/>
+              <w:rPr>
+                <w:rFonts w:ascii="Arial" w:eastAsia="Times New Roman" w:hAnsi="Arial" w:cs="Arial"/>
+                <w:color w:val="000000"/>
+                <w:sz w:val="16"/>
+                <w:szCs w:val="16"/>
+              </w:rPr>
+            </w:pPr>
+            <w:r>
+              <w:rPr>
+                <w:rFonts w:ascii="Arial" w:eastAsia="Times New Roman" w:hAnsi="Arial" w:cs="Arial"/>
+                <w:color w:val="000000"/>
+                <w:sz w:val="16"/>
+                <w:szCs w:val="16"/>
+              </w:rPr>
+              <w:t>Numbe</w:t>
+            </w:r>
+            <w:r>
+              <w:rPr>
+                <w:rFonts w:ascii="Arial" w:eastAsia="Times New Roman" w:hAnsi="Arial" w:cs="Arial"/>
+                <w:color w:val="000000"/>
+                <w:sz w:val="16"/>
+                <w:szCs w:val="16"/>
+              </w:rPr>
+              <w:t>r</w:t>
+            </w:r>
+            <w:r>
+              <w:rPr>
+                <w:rFonts w:ascii="Arial" w:eastAsia="Times New Roman" w:hAnsi="Arial" w:cs="Arial"/>
+                <w:color w:val="000000"/>
+                <w:sz w:val="16"/>
+                <w:szCs w:val="16"/>
+              </w:rPr>
+              <w:t xml:space="preserve"> of promotions received</w:t>
+            </w:r>
+          </w:p>
+        </w:tc>
+      </w:tr>
+      <w:tr>
+        <w:trPr>
+          <w:trHeight w:val="251"/>
+          <w:jc w:val="center"/>
+        </w:trPr>
+        <w:tc>
+          <w:tcPr>
+            <w:tcW w:w="800" w:type="dxa"/>
+            <w:tcBorders>
+              <w:top w:val="nil"/>
+              <w:left w:val="single" w:sz="4" w:space="0" w:color="auto"/>
+              <w:bottom w:val="single" w:sz="4" w:space="0" w:color="auto"/>
+              <w:right w:val="single" w:sz="4" w:space="0" w:color="auto"/>
+            </w:tcBorders>
+            <w:shd w:val="clear" w:color="000000" w:fill="FFFFFF"/>
+            <w:noWrap/>
+            <w:vAlign w:val="bottom"/>
+            <w:hideMark/>
+          </w:tcPr>
+          <w:p>
+            <w:pPr>
+              <w:spacing w:after="0" w:line="240" w:lineRule="auto"/>
+              <w:jc w:val="center"/>
+              <w:rPr>
+                <w:rFonts w:ascii="Arial" w:eastAsia="Times New Roman" w:hAnsi="Arial" w:cs="Arial"/>
+                <w:b/>
+                <w:bCs/>
+                <w:color w:val="000000"/>
+                <w:sz w:val="16"/>
+                <w:szCs w:val="16"/>
+              </w:rPr>
+            </w:pPr>
+            <w:r>
+              <w:rPr>
+                <w:rFonts w:ascii="Arial" w:eastAsia="Times New Roman" w:hAnsi="Arial" w:cs="Arial"/>
+                <w:b/>
+                <w:bCs/>
+                <w:color w:val="000000"/>
+                <w:sz w:val="16"/>
+                <w:szCs w:val="16"/>
+              </w:rPr>
+              <w:t>TGIF</w:t>
+            </w:r>
+          </w:p>
+        </w:tc>
+        <w:tc>
+          <w:tcPr>
+            <w:tcW w:w="3744" w:type="dxa"/>
+            <w:tcBorders>
+              <w:top w:val="nil"/>
+              <w:left w:val="nil"/>
+              <w:bottom w:val="single" w:sz="4" w:space="0" w:color="auto"/>
+              <w:right w:val="single" w:sz="4" w:space="0" w:color="auto"/>
+            </w:tcBorders>
+            <w:shd w:val="clear" w:color="000000" w:fill="FFFFFF"/>
+            <w:noWrap/>
+            <w:vAlign w:val="bottom"/>
+            <w:hideMark/>
+          </w:tcPr>
+          <w:p>
+            <w:pPr>
+              <w:spacing w:after="0" w:line="240" w:lineRule="auto"/>
+              <w:jc w:val="center"/>
+              <w:rPr>
+                <w:rFonts w:ascii="Arial" w:eastAsia="Times New Roman" w:hAnsi="Arial" w:cs="Arial"/>
+                <w:color w:val="000000"/>
+                <w:sz w:val="16"/>
+                <w:szCs w:val="16"/>
+              </w:rPr>
+            </w:pPr>
+            <w:r>
+              <w:rPr>
+                <w:rFonts w:ascii="Arial" w:eastAsia="Times New Roman" w:hAnsi="Arial" w:cs="Arial"/>
+                <w:color w:val="000000"/>
+                <w:sz w:val="16"/>
+                <w:szCs w:val="16"/>
+              </w:rPr>
+              <w:t>Dolla</w:t>
+            </w:r>
+            <w:r>
+              <w:rPr>
+                <w:rFonts w:ascii="Arial" w:eastAsia="Times New Roman" w:hAnsi="Arial" w:cs="Arial"/>
+                <w:color w:val="000000"/>
+                <w:sz w:val="16"/>
+                <w:szCs w:val="16"/>
+              </w:rPr>
+              <w:t>r</w:t>
+            </w:r>
+            <w:r>
+              <w:rPr>
+                <w:rFonts w:ascii="Arial" w:eastAsia="Times New Roman" w:hAnsi="Arial" w:cs="Arial"/>
+                <w:color w:val="000000"/>
+                <w:sz w:val="16"/>
+                <w:szCs w:val="16"/>
+              </w:rPr>
+              <w:t xml:space="preserve"> amount of lifetime donation</w:t>
+            </w:r>
+          </w:p>
+        </w:tc>
+      </w:tr>
+      <w:tr>
+        <w:trPr>
+          <w:trHeight w:val="251"/>
+          <w:jc w:val="center"/>
+        </w:trPr>
+        <w:tc>
+          <w:tcPr>
+            <w:tcW w:w="800" w:type="dxa"/>
+            <w:tcBorders>
+              <w:top w:val="nil"/>
+              <w:left w:val="single" w:sz="4" w:space="0" w:color="auto"/>
+              <w:bottom w:val="single" w:sz="4" w:space="0" w:color="auto"/>
+              <w:right w:val="single" w:sz="4" w:space="0" w:color="auto"/>
+            </w:tcBorders>
+            <w:shd w:val="clear" w:color="000000" w:fill="FFFFFF"/>
+            <w:noWrap/>
+            <w:vAlign w:val="bottom"/>
+            <w:hideMark/>
+          </w:tcPr>
+          <w:p>
+            <w:pPr>
+              <w:spacing w:after="0" w:line="240" w:lineRule="auto"/>
+              <w:jc w:val="center"/>
+              <w:rPr>
+                <w:rFonts w:ascii="Arial" w:eastAsia="Times New Roman" w:hAnsi="Arial" w:cs="Arial"/>
+                <w:b/>
+                <w:bCs/>
+                <w:color w:val="000000"/>
+                <w:sz w:val="16"/>
+                <w:szCs w:val="16"/>
+              </w:rPr>
+            </w:pPr>
+            <w:r>
+              <w:rPr>
+                <w:rFonts w:ascii="Arial" w:eastAsia="Times New Roman" w:hAnsi="Arial" w:cs="Arial"/>
+                <w:b/>
+                <w:bCs/>
+                <w:color w:val="000000"/>
+                <w:sz w:val="16"/>
+                <w:szCs w:val="16"/>
+              </w:rPr>
+              <w:t>LFIG</w:t>
+            </w:r>
+          </w:p>
+        </w:tc>
+        <w:tc>
+          <w:tcPr>
+            <w:tcW w:w="3744" w:type="dxa"/>
+            <w:tcBorders>
+              <w:top w:val="nil"/>
+              <w:left w:val="nil"/>
+              <w:bottom w:val="single" w:sz="4" w:space="0" w:color="auto"/>
+              <w:right w:val="single" w:sz="4" w:space="0" w:color="auto"/>
+            </w:tcBorders>
+            <w:shd w:val="clear" w:color="000000" w:fill="FFFFFF"/>
+            <w:noWrap/>
+            <w:vAlign w:val="bottom"/>
+            <w:hideMark/>
+          </w:tcPr>
+          <w:p>
+            <w:pPr>
+              <w:spacing w:after="0" w:line="240" w:lineRule="auto"/>
+              <w:jc w:val="center"/>
+              <w:rPr>
+                <w:rFonts w:ascii="Arial" w:eastAsia="Times New Roman" w:hAnsi="Arial" w:cs="Arial"/>
+                <w:color w:val="000000"/>
+                <w:sz w:val="16"/>
+                <w:szCs w:val="16"/>
+              </w:rPr>
+            </w:pPr>
+            <w:r>
+              <w:rPr>
+                <w:rFonts w:ascii="Arial" w:eastAsia="Times New Roman" w:hAnsi="Arial" w:cs="Arial"/>
+                <w:color w:val="000000"/>
+                <w:sz w:val="16"/>
+                <w:szCs w:val="16"/>
+              </w:rPr>
+              <w:t>Dollar amount of largest donation</w:t>
+            </w:r>
+          </w:p>
+        </w:tc>
+      </w:tr>
+      <w:tr>
+        <w:trPr>
+          <w:trHeight w:val="251"/>
+          <w:jc w:val="center"/>
+        </w:trPr>
+        <w:tc>
+          <w:tcPr>
+            <w:tcW w:w="800" w:type="dxa"/>
+            <w:tcBorders>
+              <w:top w:val="nil"/>
+              <w:left w:val="single" w:sz="4" w:space="0" w:color="auto"/>
+              <w:bottom w:val="single" w:sz="4" w:space="0" w:color="auto"/>
+              <w:right w:val="single" w:sz="4" w:space="0" w:color="auto"/>
+            </w:tcBorders>
+            <w:shd w:val="clear" w:color="000000" w:fill="FFFFFF"/>
+            <w:noWrap/>
+            <w:vAlign w:val="bottom"/>
+            <w:hideMark/>
+          </w:tcPr>
+          <w:p>
+            <w:pPr>
+              <w:spacing w:after="0" w:line="240" w:lineRule="auto"/>
+              <w:jc w:val="center"/>
+              <w:rPr>
+                <w:rFonts w:ascii="Arial" w:eastAsia="Times New Roman" w:hAnsi="Arial" w:cs="Arial"/>
+                <w:b/>
+                <w:bCs/>
+                <w:color w:val="000000"/>
+                <w:sz w:val="16"/>
+                <w:szCs w:val="16"/>
+              </w:rPr>
+            </w:pPr>
+            <w:r>
+              <w:rPr>
+                <w:rFonts w:ascii="Arial" w:eastAsia="Times New Roman" w:hAnsi="Arial" w:cs="Arial"/>
+                <w:b/>
+                <w:bCs/>
+                <w:color w:val="000000"/>
+                <w:sz w:val="16"/>
+                <w:szCs w:val="16"/>
+              </w:rPr>
+              <w:t>RGIF</w:t>
+            </w:r>
+          </w:p>
+        </w:tc>
+        <w:tc>
+          <w:tcPr>
+            <w:tcW w:w="3744" w:type="dxa"/>
+            <w:tcBorders>
+              <w:top w:val="nil"/>
+              <w:left w:val="nil"/>
+              <w:bottom w:val="single" w:sz="4" w:space="0" w:color="auto"/>
+              <w:right w:val="single" w:sz="4" w:space="0" w:color="auto"/>
+            </w:tcBorders>
+            <w:shd w:val="clear" w:color="000000" w:fill="FFFFFF"/>
+            <w:noWrap/>
+            <w:vAlign w:val="bottom"/>
+            <w:hideMark/>
+          </w:tcPr>
+          <w:p>
+            <w:pPr>
+              <w:spacing w:after="0" w:line="240" w:lineRule="auto"/>
+              <w:jc w:val="center"/>
+              <w:rPr>
+                <w:rFonts w:ascii="Arial" w:eastAsia="Times New Roman" w:hAnsi="Arial" w:cs="Arial"/>
+                <w:color w:val="000000"/>
+                <w:sz w:val="16"/>
+                <w:szCs w:val="16"/>
+              </w:rPr>
+            </w:pPr>
+            <w:r>
+              <w:rPr>
+                <w:rFonts w:ascii="Arial" w:eastAsia="Times New Roman" w:hAnsi="Arial" w:cs="Arial"/>
+                <w:color w:val="000000"/>
+                <w:sz w:val="16"/>
+                <w:szCs w:val="16"/>
+              </w:rPr>
+              <w:t>Dollar amount of most recent donation</w:t>
+            </w:r>
+          </w:p>
+        </w:tc>
+      </w:tr>
+      <w:tr>
+        <w:trPr>
+          <w:trHeight w:val="251"/>
+          <w:jc w:val="center"/>
+        </w:trPr>
+        <w:tc>
+          <w:tcPr>
+            <w:tcW w:w="800" w:type="dxa"/>
+            <w:tcBorders>
+              <w:top w:val="nil"/>
+              <w:left w:val="single" w:sz="4" w:space="0" w:color="auto"/>
+              <w:bottom w:val="single" w:sz="4" w:space="0" w:color="auto"/>
+              <w:right w:val="single" w:sz="4" w:space="0" w:color="auto"/>
+            </w:tcBorders>
+            <w:shd w:val="clear" w:color="000000" w:fill="FFFFFF"/>
+            <w:noWrap/>
+            <w:vAlign w:val="bottom"/>
+            <w:hideMark/>
+          </w:tcPr>
+          <w:p>
+            <w:pPr>
+              <w:spacing w:after="0" w:line="240" w:lineRule="auto"/>
+              <w:jc w:val="center"/>
+              <w:rPr>
+                <w:rFonts w:ascii="Arial" w:eastAsia="Times New Roman" w:hAnsi="Arial" w:cs="Arial"/>
+                <w:b/>
+                <w:bCs/>
+                <w:color w:val="000000"/>
+                <w:sz w:val="16"/>
+                <w:szCs w:val="16"/>
+              </w:rPr>
+            </w:pPr>
+            <w:r>
+              <w:rPr>
+                <w:rFonts w:ascii="Arial" w:eastAsia="Times New Roman" w:hAnsi="Arial" w:cs="Arial"/>
+                <w:b/>
+                <w:bCs/>
+                <w:color w:val="000000"/>
+                <w:sz w:val="16"/>
+                <w:szCs w:val="16"/>
+              </w:rPr>
+              <w:t>TDON</w:t>
+            </w:r>
+          </w:p>
+        </w:tc>
+        <w:tc>
+          <w:tcPr>
+            <w:tcW w:w="3744" w:type="dxa"/>
+            <w:tcBorders>
+              <w:top w:val="nil"/>
+              <w:left w:val="nil"/>
+              <w:bottom w:val="single" w:sz="4" w:space="0" w:color="auto"/>
+              <w:right w:val="single" w:sz="4" w:space="0" w:color="auto"/>
+            </w:tcBorders>
+            <w:shd w:val="clear" w:color="000000" w:fill="FFFFFF"/>
+            <w:noWrap/>
+            <w:vAlign w:val="bottom"/>
+            <w:hideMark/>
+          </w:tcPr>
+          <w:p>
+            <w:pPr>
+              <w:spacing w:after="0" w:line="240" w:lineRule="auto"/>
+              <w:jc w:val="center"/>
+              <w:rPr>
+                <w:rFonts w:ascii="Arial" w:eastAsia="Times New Roman" w:hAnsi="Arial" w:cs="Arial"/>
+                <w:color w:val="000000"/>
+                <w:sz w:val="16"/>
+                <w:szCs w:val="16"/>
+              </w:rPr>
+            </w:pPr>
+            <w:r>
+              <w:rPr>
+                <w:rFonts w:ascii="Arial" w:eastAsia="Times New Roman" w:hAnsi="Arial" w:cs="Arial"/>
+                <w:color w:val="000000"/>
+                <w:sz w:val="16"/>
+                <w:szCs w:val="16"/>
+              </w:rPr>
+              <w:t>Months since last donation</w:t>
+            </w:r>
+          </w:p>
+        </w:tc>
+      </w:tr>
+      <w:tr>
+        <w:trPr>
+          <w:trHeight w:val="251"/>
+          <w:jc w:val="center"/>
+        </w:trPr>
+        <w:tc>
+          <w:tcPr>
+            <w:tcW w:w="800" w:type="dxa"/>
+            <w:tcBorders>
+              <w:top w:val="nil"/>
+              <w:left w:val="single" w:sz="4" w:space="0" w:color="auto"/>
+              <w:bottom w:val="single" w:sz="4" w:space="0" w:color="auto"/>
+              <w:right w:val="single" w:sz="4" w:space="0" w:color="auto"/>
+            </w:tcBorders>
+            <w:shd w:val="clear" w:color="000000" w:fill="FFFFFF"/>
+            <w:noWrap/>
+            <w:vAlign w:val="bottom"/>
+            <w:hideMark/>
+          </w:tcPr>
+          <w:p>
+            <w:pPr>
+              <w:spacing w:after="0" w:line="240" w:lineRule="auto"/>
+              <w:jc w:val="center"/>
+              <w:rPr>
+                <w:rFonts w:ascii="Arial" w:eastAsia="Times New Roman" w:hAnsi="Arial" w:cs="Arial"/>
+                <w:b/>
+                <w:bCs/>
+                <w:color w:val="000000"/>
+                <w:sz w:val="16"/>
+                <w:szCs w:val="16"/>
+              </w:rPr>
+            </w:pPr>
+            <w:r>
+              <w:rPr>
+                <w:rFonts w:ascii="Arial" w:eastAsia="Times New Roman" w:hAnsi="Arial" w:cs="Arial"/>
+                <w:b/>
+                <w:bCs/>
+                <w:color w:val="000000"/>
+                <w:sz w:val="16"/>
+                <w:szCs w:val="16"/>
+              </w:rPr>
+              <w:t>TLAG</w:t>
+            </w:r>
+          </w:p>
+        </w:tc>
+        <w:tc>
+          <w:tcPr>
+            <w:tcW w:w="3744" w:type="dxa"/>
+            <w:tcBorders>
+              <w:top w:val="nil"/>
+              <w:left w:val="nil"/>
+              <w:bottom w:val="single" w:sz="4" w:space="0" w:color="auto"/>
+              <w:right w:val="single" w:sz="4" w:space="0" w:color="auto"/>
+            </w:tcBorders>
+            <w:shd w:val="clear" w:color="000000" w:fill="FFFFFF"/>
+            <w:noWrap/>
+            <w:vAlign w:val="bottom"/>
+            <w:hideMark/>
+          </w:tcPr>
+          <w:p>
+            <w:pPr>
+              <w:spacing w:after="0" w:line="240" w:lineRule="auto"/>
+              <w:jc w:val="center"/>
+              <w:rPr>
+                <w:rFonts w:ascii="Arial" w:eastAsia="Times New Roman" w:hAnsi="Arial" w:cs="Arial"/>
+                <w:color w:val="000000"/>
+                <w:sz w:val="16"/>
+                <w:szCs w:val="16"/>
+              </w:rPr>
+            </w:pPr>
+            <w:r>
+              <w:rPr>
+                <w:rFonts w:ascii="Arial" w:eastAsia="Times New Roman" w:hAnsi="Arial" w:cs="Arial"/>
+                <w:color w:val="000000"/>
+                <w:sz w:val="16"/>
+                <w:szCs w:val="16"/>
+              </w:rPr>
+              <w:t>Months between first and second donation</w:t>
+            </w:r>
+          </w:p>
+        </w:tc>
+      </w:tr>
+      <w:tr>
+        <w:trPr>
+          <w:trHeight w:val="251"/>
+          <w:jc w:val="center"/>
+        </w:trPr>
+        <w:tc>
+          <w:tcPr>
+            <w:tcW w:w="800" w:type="dxa"/>
+            <w:tcBorders>
+              <w:top w:val="nil"/>
+              <w:left w:val="single" w:sz="4" w:space="0" w:color="auto"/>
+              <w:bottom w:val="single" w:sz="4" w:space="0" w:color="auto"/>
+              <w:right w:val="single" w:sz="4" w:space="0" w:color="auto"/>
+            </w:tcBorders>
+            <w:shd w:val="clear" w:color="000000" w:fill="FFFFFF"/>
+            <w:noWrap/>
+            <w:vAlign w:val="bottom"/>
+            <w:hideMark/>
+          </w:tcPr>
+          <w:p>
+            <w:pPr>
+              <w:spacing w:after="0" w:line="240" w:lineRule="auto"/>
+              <w:jc w:val="center"/>
+              <w:rPr>
+                <w:rFonts w:ascii="Arial" w:eastAsia="Times New Roman" w:hAnsi="Arial" w:cs="Arial"/>
+                <w:b/>
+                <w:bCs/>
+                <w:color w:val="000000"/>
+                <w:sz w:val="16"/>
+                <w:szCs w:val="16"/>
+              </w:rPr>
+            </w:pPr>
+            <w:r>
+              <w:rPr>
+                <w:rFonts w:ascii="Arial" w:eastAsia="Times New Roman" w:hAnsi="Arial" w:cs="Arial"/>
+                <w:b/>
+                <w:bCs/>
+                <w:color w:val="000000"/>
+                <w:sz w:val="16"/>
+                <w:szCs w:val="16"/>
+              </w:rPr>
+              <w:t>AGIF</w:t>
+            </w:r>
+          </w:p>
+        </w:tc>
+        <w:tc>
+          <w:tcPr>
+            <w:tcW w:w="3744" w:type="dxa"/>
+            <w:tcBorders>
+              <w:top w:val="nil"/>
+              <w:left w:val="nil"/>
+              <w:bottom w:val="single" w:sz="4" w:space="0" w:color="auto"/>
+              <w:right w:val="single" w:sz="4" w:space="0" w:color="auto"/>
+            </w:tcBorders>
+            <w:shd w:val="clear" w:color="000000" w:fill="FFFFFF"/>
+            <w:noWrap/>
+            <w:vAlign w:val="bottom"/>
+            <w:hideMark/>
+          </w:tcPr>
+          <w:p>
+            <w:pPr>
+              <w:spacing w:after="0" w:line="240" w:lineRule="auto"/>
+              <w:jc w:val="center"/>
+              <w:rPr>
+                <w:rFonts w:ascii="Arial" w:eastAsia="Times New Roman" w:hAnsi="Arial" w:cs="Arial"/>
+                <w:color w:val="000000"/>
+                <w:sz w:val="16"/>
+                <w:szCs w:val="16"/>
+              </w:rPr>
+            </w:pPr>
+            <w:r>
+              <w:rPr>
+                <w:rFonts w:ascii="Arial" w:eastAsia="Times New Roman" w:hAnsi="Arial" w:cs="Arial"/>
+                <w:color w:val="000000"/>
+                <w:sz w:val="16"/>
+                <w:szCs w:val="16"/>
+              </w:rPr>
+              <w:t>Average dollar amount of donation</w:t>
+            </w:r>
+          </w:p>
+        </w:tc>
+      </w:tr>
+      <w:tr>
+        <w:trPr>
+          <w:trHeight w:val="251"/>
+          <w:jc w:val="center"/>
+        </w:trPr>
+        <w:tc>
+          <w:tcPr>
+            <w:tcW w:w="800" w:type="dxa"/>
+            <w:tcBorders>
+              <w:top w:val="nil"/>
+              <w:left w:val="single" w:sz="4" w:space="0" w:color="auto"/>
+              <w:bottom w:val="single" w:sz="4" w:space="0" w:color="auto"/>
+              <w:right w:val="single" w:sz="4" w:space="0" w:color="auto"/>
+            </w:tcBorders>
+            <w:shd w:val="clear" w:color="000000" w:fill="FFFFFF"/>
+            <w:noWrap/>
+            <w:vAlign w:val="bottom"/>
+            <w:hideMark/>
+          </w:tcPr>
+          <w:p>
+            <w:pPr>
+              <w:spacing w:after="0" w:line="240" w:lineRule="auto"/>
+              <w:jc w:val="center"/>
+              <w:rPr>
+                <w:rFonts w:ascii="Arial" w:eastAsia="Times New Roman" w:hAnsi="Arial" w:cs="Arial"/>
+                <w:b/>
+                <w:bCs/>
+                <w:color w:val="000000"/>
+                <w:sz w:val="16"/>
+                <w:szCs w:val="16"/>
+              </w:rPr>
+            </w:pPr>
+            <w:r>
+              <w:rPr>
+                <w:rFonts w:ascii="Arial" w:eastAsia="Times New Roman" w:hAnsi="Arial" w:cs="Arial"/>
+                <w:b/>
+                <w:bCs/>
+                <w:color w:val="000000"/>
+                <w:sz w:val="16"/>
+                <w:szCs w:val="16"/>
+              </w:rPr>
+              <w:t>DONR</w:t>
+            </w:r>
+          </w:p>
+        </w:tc>
+        <w:tc>
+          <w:tcPr>
+            <w:tcW w:w="3744" w:type="dxa"/>
+            <w:tcBorders>
+              <w:top w:val="nil"/>
+              <w:left w:val="nil"/>
+              <w:bottom w:val="single" w:sz="4" w:space="0" w:color="auto"/>
+              <w:right w:val="single" w:sz="4" w:space="0" w:color="auto"/>
+            </w:tcBorders>
+            <w:shd w:val="clear" w:color="000000" w:fill="FFFFFF"/>
+            <w:noWrap/>
+            <w:vAlign w:val="bottom"/>
+            <w:hideMark/>
+          </w:tcPr>
+          <w:p>
+            <w:pPr>
+              <w:spacing w:after="0" w:line="240" w:lineRule="auto"/>
+              <w:jc w:val="center"/>
+              <w:rPr>
+                <w:rFonts w:ascii="Arial" w:eastAsia="Times New Roman" w:hAnsi="Arial" w:cs="Arial"/>
+                <w:color w:val="000000"/>
+                <w:sz w:val="16"/>
+                <w:szCs w:val="16"/>
+              </w:rPr>
+            </w:pPr>
+            <w:r>
+              <w:rPr>
+                <w:rFonts w:ascii="Arial" w:eastAsia="Times New Roman" w:hAnsi="Arial" w:cs="Arial"/>
+                <w:color w:val="000000"/>
+                <w:sz w:val="16"/>
+                <w:szCs w:val="16"/>
+              </w:rPr>
+              <w:t>Class response variable</w:t>
+            </w:r>
+          </w:p>
+        </w:tc>
+      </w:tr>
+      <w:tr>
+        <w:trPr>
+          <w:trHeight w:val="251"/>
+          <w:jc w:val="center"/>
+        </w:trPr>
+        <w:tc>
+          <w:tcPr>
+            <w:tcW w:w="800" w:type="dxa"/>
+            <w:tcBorders>
+              <w:top w:val="nil"/>
+              <w:left w:val="single" w:sz="4" w:space="0" w:color="auto"/>
+              <w:bottom w:val="single" w:sz="4" w:space="0" w:color="auto"/>
+              <w:right w:val="single" w:sz="4" w:space="0" w:color="auto"/>
+            </w:tcBorders>
+            <w:shd w:val="clear" w:color="000000" w:fill="FFFFFF"/>
+            <w:noWrap/>
+            <w:vAlign w:val="bottom"/>
+            <w:hideMark/>
+          </w:tcPr>
+          <w:p>
+            <w:pPr>
+              <w:spacing w:after="0" w:line="240" w:lineRule="auto"/>
+              <w:jc w:val="center"/>
+              <w:rPr>
+                <w:rFonts w:ascii="Arial" w:eastAsia="Times New Roman" w:hAnsi="Arial" w:cs="Arial"/>
+                <w:b/>
+                <w:bCs/>
+                <w:color w:val="000000"/>
+                <w:sz w:val="16"/>
+                <w:szCs w:val="16"/>
+              </w:rPr>
+            </w:pPr>
+            <w:r>
+              <w:rPr>
+                <w:rFonts w:ascii="Arial" w:eastAsia="Times New Roman" w:hAnsi="Arial" w:cs="Arial"/>
+                <w:b/>
+                <w:bCs/>
+                <w:color w:val="000000"/>
+                <w:sz w:val="16"/>
+                <w:szCs w:val="16"/>
+              </w:rPr>
+              <w:t>DAMT</w:t>
+            </w:r>
+          </w:p>
+        </w:tc>
+        <w:tc>
+          <w:tcPr>
+            <w:tcW w:w="3744" w:type="dxa"/>
+            <w:tcBorders>
+              <w:top w:val="nil"/>
+              <w:left w:val="nil"/>
+              <w:bottom w:val="single" w:sz="4" w:space="0" w:color="auto"/>
+              <w:right w:val="single" w:sz="4" w:space="0" w:color="auto"/>
+            </w:tcBorders>
+            <w:shd w:val="clear" w:color="000000" w:fill="FFFFFF"/>
+            <w:noWrap/>
+            <w:vAlign w:val="bottom"/>
+            <w:hideMark/>
+          </w:tcPr>
+          <w:p>
+            <w:pPr>
+              <w:spacing w:after="0" w:line="240" w:lineRule="auto"/>
+              <w:jc w:val="center"/>
+              <w:rPr>
+                <w:rFonts w:ascii="Arial" w:eastAsia="Times New Roman" w:hAnsi="Arial" w:cs="Arial"/>
+                <w:color w:val="000000"/>
+                <w:sz w:val="16"/>
+                <w:szCs w:val="16"/>
+              </w:rPr>
+            </w:pPr>
+            <w:r>
+              <w:rPr>
+                <w:rFonts w:ascii="Arial" w:eastAsia="Times New Roman" w:hAnsi="Arial" w:cs="Arial"/>
+                <w:color w:val="000000"/>
+                <w:sz w:val="16"/>
+                <w:szCs w:val="16"/>
+              </w:rPr>
+              <w:t>Prediction Response variable</w:t>
+            </w:r>
+          </w:p>
+        </w:tc>
+      </w:tr>
+    </w:tbl>
+    <w:p>
+      <w:pPr>
+        <w:jc w:val="center"/>
+      </w:pPr>
+      <w:r>
+        <w:rPr>
+          <w:noProof/>
+        </w:rPr>
+        <mc:AlternateContent>
+          <mc:Choice Requires="wps">
+            <w:drawing>
+              <wp:anchor distT="45720" distB="45720" distL="114300" distR="114300" simplePos="0" relativeHeight="251659264" behindDoc="1" locked="0" layoutInCell="1" allowOverlap="1" wp14:anchorId="60D5BA55" wp14:editId="025A4A84">
+                <wp:simplePos x="0" y="0"/>
+                <wp:positionH relativeFrom="margin">
+                  <wp:posOffset>1495425</wp:posOffset>
+                </wp:positionH>
+                <wp:positionV relativeFrom="paragraph">
+                  <wp:posOffset>55880</wp:posOffset>
+                </wp:positionV>
+                <wp:extent cx="2914650" cy="1404620"/>
+                <wp:effectExtent l="0" t="0" r="0" b="0"/>
+                <wp:wrapNone/>
+                <wp:docPr id="217" name="Text Box 2"/>
+                <wp:cNvGraphicFramePr>
+                  <a:graphicFrameLocks xmlns:a="http://schemas.openxmlformats.org/drawingml/2006/main"/>
+                </wp:cNvGraphicFramePr>
+                <a:graphic xmlns:a="http://schemas.openxmlformats.org/drawingml/2006/main">
+                  <a:graphicData uri="http://schemas.microsoft.com/office/word/2010/wordprocessingShape">
+                    <wps:wsp>
+                      <wps:cNvSpPr txBox="1">
+                        <a:spLocks noChangeArrowheads="1"/>
+                      </wps:cNvSpPr>
+                      <wps:spPr bwMode="auto">
+                        <a:xfrm>
+                          <a:off x="0" y="0"/>
+                          <a:ext cx="2914650" cy="1404620"/>
+                        </a:xfrm>
+                        <a:prstGeom prst="rect">
+                          <a:avLst/>
+                        </a:prstGeom>
+                        <a:solidFill>
+                          <a:srgbClr val="FFFFFF"/>
+                        </a:solidFill>
+                        <a:ln w="9525">
+                          <a:noFill/>
+                          <a:miter lim="800000"/>
+                          <a:headEnd/>
+                          <a:tailEnd/>
+                        </a:ln>
+                      </wps:spPr>
+                      <wps:txbx>
+                        <w:txbxContent>
+                          <w:p>
+                            <w:pPr>
+                              <w:jc w:val="center"/>
+                              <w:rPr>
+                                <w:i/>
+                                <w:color w:val="767171" w:themeColor="background2" w:themeShade="80"/>
+                              </w:rPr>
+                            </w:pPr>
+                            <w:r>
+                              <w:rPr>
+                                <w:i/>
+                                <w:color w:val="767171" w:themeColor="background2" w:themeShade="80"/>
+                              </w:rPr>
+                              <w:t>Table 1.0</w:t>
+                            </w:r>
+                          </w:p>
+                        </w:txbxContent>
+                      </wps:txbx>
+                      <wps:bodyPr rot="0" vert="horz" wrap="square" lIns="91440" tIns="45720" rIns="91440" bIns="45720" anchor="t" anchorCtr="0">
+                        <a:spAutoFit/>
+                      </wps:bodyPr>
+                    </wps:wsp>
+                  </a:graphicData>
+                </a:graphic>
+                <wp14:sizeRelH relativeFrom="margin">
+                  <wp14:pctWidth>0</wp14:pctWidth>
+                </wp14:sizeRelH>
+                <wp14:sizeRelV relativeFrom="margin">
+                  <wp14:pctHeight>0</wp14:pctHeight>
+                </wp14:sizeRelV>
+              </wp:anchor>
+            </w:drawing>
+          </mc:Choice>
+          <mc:Fallback>
+            <w:pict>
+              <v:shapetype w14:anchorId="60D5BA55" id="_x0000_t202" coordsize="21600,21600" o:spt="202" path="m,l,21600r21600,l21600,xe">
+                <v:stroke joinstyle="miter"/>
+                <v:path gradientshapeok="t" o:connecttype="rect"/>
+              </v:shapetype>
+              <v:shape id="Text Box 2" o:spid="_x0000_s1026" type="#_x0000_t202" style="position:absolute;left:0;text-align:left;margin-left:117.75pt;margin-top:4.4pt;width:229.5pt;height:110.6pt;z-index:-251657216;visibility:visible;mso-wrap-style:square;mso-width-percent:0;mso-height-percent:0;mso-wrap-distance-left:9pt;mso-wrap-distance-top:3.6pt;mso-wrap-distance-right:9pt;mso-wrap-distance-bottom:3.6pt;mso-position-horizontal:absolute;mso-position-horizontal-relative:margin;mso-position-vertical:absolute;mso-position-vertical-relative:text;mso-width-percent:0;mso-height-percent:0;mso-width-relative:margin;mso-height-relative:margin;v-text-anchor:top" o:gfxdata="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" stroked="f">
+                <v:textbox style="mso-fit-shape-to-text:t">
+                  <w:txbxContent>
+                    <w:p>
+                      <w:pPr>
+                        <w:jc w:val="center"/>
+                        <w:rPr>
+                          <w:i/>
+                          <w:color w:val="767171" w:themeColor="background2" w:themeShade="80"/>
+                        </w:rPr>
+                      </w:pPr>
+                      <w:r>
+                        <w:rPr>
+                          <w:i/>
+                          <w:color w:val="767171" w:themeColor="background2" w:themeShade="80"/>
+                        </w:rPr>
+                        <w:t>Table 1.0</w:t>
+                      </w:r>
+                    </w:p>
+                  </w:txbxContent>
+                </v:textbox>
+                <w10:wrap anchorx="margin"/>
+              </v:shape>
+            </w:pict>
+          </mc:Fallback>
+        </mc:AlternateContent>
+      </w:r>
+    </w:p>
+    <w:p>
+      <w:pPr>
+        <w:rPr>
+          <w:b/>
+        </w:rPr>
+      </w:pPr>
+    </w:p>
+    <w:p>
+      <w:pPr>
+        <w:rPr>
+          <w:b/>
+        </w:rPr>
+      </w:pPr>
       <w:r>
         <w:rPr>
           <w:b/>
         </w:rPr>
-        <w:t xml:space="preserve"> 3</w:t>
+        <w:t>Approach</w:t>
       </w:r>
+    </w:p>
+    <w:p>
       <w:r>
         <w:rPr>
           <w:b/>
         </w:rPr>
-        <w:t>-5 Pages</w:t>
+        <w:tab/>
+      </w:r>
+      <w:r>
+        <w:t>Prior to model evaluation, a through Exploratory Data Analysis (EDA) will be conducted. This will include an evaluation of each variable to determine normality, missing values, type, outliers, relation to dependent variable and perceived useful need for modeling. The process will include observing multiple plotting and graphical evaluations. There will also be a need to evaluate opportunities of both variable transformations, imputing, and creation of additional variables. Following EDA, multiple models will be built, including: (1) Linear Discriminate Analysis, (2) Logistic Regression, (3) K-Nearest Neighbor</w:t>
+      </w:r>
+      <w:proofErr w:type="gramStart"/>
+      <w:r>
+        <w:t>,  (</w:t>
+      </w:r>
+      <w:proofErr w:type="gramEnd"/>
+      <w:r>
+        <w:t>4) Least Squares Regression, (5) Best Subset Using K-</w:t>
+      </w:r>
+      <w:proofErr w:type="spellStart"/>
+      <w:r>
+        <w:t>Crossfold</w:t>
+      </w:r>
+      <w:proofErr w:type="spellEnd"/>
+      <w:r>
+        <w:t>, (6) Ridge Regression, and (7) LASSO.</w:t>
       </w:r>
     </w:p>
     <w:p>
-      <w:pPr>
-        <w:pStyle w:val="ListParagraph"/>
-        <w:numPr>
-          <w:ilvl w:val="0"/>
-          <w:numId w:val="3"/>
-        </w:numPr>
+      <w:r>
+        <w:tab/>
+        <w:t xml:space="preserve">Following the model building, a final comparison of each model using </w:t>
+      </w:r>
+      <w:proofErr w:type="spellStart"/>
+      <w:r>
+        <w:t>stastical</w:t>
+      </w:r>
+      <w:proofErr w:type="spellEnd"/>
+      <w:r>
+        <w:t xml:space="preserve"> measures such as Mean Prediction Error and residual analysis,</w:t>
+      </w:r>
+      <w:r>
+        <w:t xml:space="preserve"> a final classification model for the dependent variable DONR and a final prediction model for the dependent variable DAMT will be selected for use by the charitable organization to maximize profits in the marketing campaign.</w:t>
+      </w:r>
+    </w:p>
+    <w:p/>
+    <w:p>
+      <w:pPr>
         <w:rPr>
           <w:b/>
         </w:rPr>
       </w:pPr>
       <w:r>
-        <w:t>Missing data</w:t>
-      </w:r>
-    </w:p>
-    <w:p>
-      <w:pPr>
-        <w:pStyle w:val="ListParagraph"/>
-        <w:numPr>
-          <w:ilvl w:val="0"/>
-          <w:numId w:val="3"/>
-        </w:numPr>
         <w:rPr>
           <w:b/>
         </w:rPr>
-      </w:pPr>
-      <w:r>
-        <w:t>Outliers</w:t>
-      </w:r>
-    </w:p>
-    <w:p>
-      <w:pPr>
-        <w:pStyle w:val="ListParagraph"/>
-        <w:numPr>
-          <w:ilvl w:val="0"/>
-          <w:numId w:val="3"/>
-        </w:numPr>
-        <w:rPr>
-          <w:b/>
-        </w:rPr>
-      </w:pPr>
-      <w:r>
-        <w:t>Normality</w:t>
-      </w:r>
-    </w:p>
-    <w:p>
-      <w:pPr>
-        <w:pStyle w:val="ListParagraph"/>
-        <w:numPr>
-          <w:ilvl w:val="0"/>
-          <w:numId w:val="3"/>
-        </w:numPr>
-        <w:rPr>
-          <w:b/>
-        </w:rPr>
-      </w:pPr>
-      <w:r>
-        <w:t>Transformations</w:t>
-      </w:r>
-    </w:p>
-    <w:p>
-      <w:pPr>
-        <w:pStyle w:val="ListParagraph"/>
-        <w:numPr>
-          <w:ilvl w:val="0"/>
-          <w:numId w:val="3"/>
-        </w:numPr>
-        <w:rPr>
-          <w:b/>
-        </w:rPr>
-      </w:pPr>
-      <w:r>
-        <w:t xml:space="preserve">Histograms, </w:t>
-      </w:r>
-      <w:proofErr w:type="spellStart"/>
-      <w:r>
-        <w:t>qq</w:t>
-      </w:r>
-      <w:proofErr w:type="spellEnd"/>
-      <w:r>
-        <w:t>-plots, etc.</w:t>
+        <w:t>Exploratory Data Analysis</w:t>
       </w:r>
     </w:p>
     <w:p>
@@ -346,115 +2060,8 @@
         </w:rPr>
         <w:t>Models</w:t>
       </w:r>
-      <w:r>
-        <w:rPr>
-          <w:b/>
-        </w:rPr>
-        <w:t xml:space="preserve"> - 4 -6 pages</w:t>
-      </w:r>
-    </w:p>
-    <w:p>
-      <w:pPr>
-        <w:pStyle w:val="ListParagraph"/>
-        <w:numPr>
-          <w:ilvl w:val="0"/>
-          <w:numId w:val="4"/>
-        </w:numPr>
-      </w:pPr>
-      <w:r>
-        <w:t>Linear Discriminate Analysis</w:t>
-      </w:r>
-    </w:p>
-    <w:p>
-      <w:pPr>
-        <w:pStyle w:val="ListParagraph"/>
-        <w:numPr>
-          <w:ilvl w:val="0"/>
-          <w:numId w:val="4"/>
-        </w:numPr>
-      </w:pPr>
-      <w:r>
-        <w:t>Logistic Regression</w:t>
-      </w:r>
-    </w:p>
-    <w:p>
-      <w:pPr>
-        <w:pStyle w:val="ListParagraph"/>
-        <w:numPr>
-          <w:ilvl w:val="0"/>
-          <w:numId w:val="4"/>
-        </w:numPr>
-      </w:pPr>
       <w:bookmarkStart w:id="0" w:name="_GoBack"/>
-      <w:r>
-        <w:t>K-Nearest Neighbor</w:t>
-      </w:r>
-    </w:p>
-    <w:bookmarkEnd w:id="0"/>
-    <w:p>
-      <w:pPr>
-        <w:pStyle w:val="ListParagraph"/>
-        <w:numPr>
-          <w:ilvl w:val="0"/>
-          <w:numId w:val="4"/>
-        </w:numPr>
-      </w:pPr>
-      <w:r>
-        <w:t>Least Squares Regression</w:t>
-      </w:r>
-    </w:p>
-    <w:p>
-      <w:pPr>
-        <w:pStyle w:val="ListParagraph"/>
-        <w:numPr>
-          <w:ilvl w:val="0"/>
-          <w:numId w:val="4"/>
-        </w:numPr>
-      </w:pPr>
-      <w:r>
-        <w:t>Best Subset with K-</w:t>
-      </w:r>
-      <w:proofErr w:type="spellStart"/>
-      <w:r>
-        <w:t>Crossfold</w:t>
-      </w:r>
-      <w:proofErr w:type="spellEnd"/>
-    </w:p>
-    <w:p>
-      <w:pPr>
-        <w:pStyle w:val="ListParagraph"/>
-        <w:numPr>
-          <w:ilvl w:val="0"/>
-          <w:numId w:val="4"/>
-        </w:numPr>
-        <w:rPr>
-          <w:highlight w:val="green"/>
-        </w:rPr>
-      </w:pPr>
-      <w:r>
-        <w:rPr>
-          <w:highlight w:val="green"/>
-        </w:rPr>
-        <w:t>RIDGE</w:t>
-      </w:r>
-    </w:p>
-    <w:p>
-      <w:pPr>
-        <w:pStyle w:val="ListParagraph"/>
-        <w:numPr>
-          <w:ilvl w:val="0"/>
-          <w:numId w:val="4"/>
-        </w:numPr>
-        <w:rPr>
-          <w:highlight w:val="green"/>
-        </w:rPr>
-      </w:pPr>
-      <w:r>
-        <w:rPr>
-          <w:highlight w:val="green"/>
-        </w:rPr>
-        <w:t>LASSO</w:t>
-      </w:r>
+      <w:bookmarkEnd w:id="0"/>
     </w:p>
     <w:p>
       <w:pPr>
@@ -472,43 +2079,7 @@
         <w:rPr>
           <w:b/>
         </w:rPr>
-        <w:t xml:space="preserve"> – 1 Page</w:t>
-      </w:r>
-    </w:p>
-    <w:p>
-      <w:pPr>
-        <w:pStyle w:val="ListParagraph"/>
-        <w:numPr>
-          <w:ilvl w:val="0"/>
-          <w:numId w:val="5"/>
-        </w:numPr>
-        <w:rPr>
-          <w:highlight w:val="magenta"/>
-        </w:rPr>
-      </w:pPr>
-      <w:r>
-        <w:rPr>
-          <w:highlight w:val="magenta"/>
-        </w:rPr>
-        <w:t>Mean Prediction Error</w:t>
-      </w:r>
-    </w:p>
-    <w:p>
-      <w:pPr>
-        <w:pStyle w:val="ListParagraph"/>
-        <w:numPr>
-          <w:ilvl w:val="0"/>
-          <w:numId w:val="5"/>
-        </w:numPr>
-        <w:rPr>
-          <w:highlight w:val="magenta"/>
-        </w:rPr>
-      </w:pPr>
-      <w:r>
-        <w:rPr>
-          <w:highlight w:val="magenta"/>
-        </w:rPr>
-        <w:t>Prediction on DAMT responses</w:t>
+        <w:t>s</w:t>
       </w:r>
     </w:p>
     <w:p>
@@ -521,15 +2092,8 @@
         <w:rPr>
           <w:b/>
         </w:rPr>
-        <w:t>Conclusion – ½ Page</w:t>
+        <w:t>Conclusion</w:t>
       </w:r>
-    </w:p>
-    <w:p>
-      <w:pPr>
-        <w:rPr>
-          <w:b/>
-        </w:rPr>
-      </w:pPr>
     </w:p>
     <w:p>
       <w:pPr>
@@ -639,7 +2203,7 @@
 
 <file path=word/numbering.xml><?xml version="1.0" encoding="utf-8"?>
 <w:numbering xmlns:wpc="http://schemas.microsoft.com/office/word/2010/wordprocessingCanvas" xmlns:mc="http://schemas.openxmlformats.org/markup-compatibility/2006" xmlns:o="urn:schemas-microsoft-com:office:office" xmlns:r="http://schemas.openxmlformats.org/officeDocument/2006/relationships" xmlns:m="http://schemas.openxmlformats.org/officeDocument/2006/math" xmlns:v="urn:schemas-microsoft-com:vml" xmlns:wp14="http://schemas.microsoft.com/office/word/2010/wordprocessingDrawing" xmlns:wp="http://schemas.openxmlformats.org/drawingml/2006/wordprocessingDrawing" xmlns:w10="urn:schemas-microsoft-com:office:word" xmlns:w="http://schemas.openxmlformats.org/wordprocessingml/2006/main" xmlns:w14="http://schemas.microsoft.com/office/word/2010/wordml" xmlns:w15="http://schemas.microsoft.com/office/word/2012/wordml" xmlns:wpg="http://schemas.microsoft.com/office/word/2010/wordprocessingGroup" xmlns:wpi="http://schemas.microsoft.com/office/word/2010/wordprocessingInk" xmlns:wne="http://schemas.microsoft.com/office/word/2006/wordml" xmlns:wps="http://schemas.microsoft.com/office/word/2010/wordprocessingShape" mc:Ignorable="w14 w15 wp14">
-  <w:abstractNum w:abstractNumId="0">
+  <w:abstractNum w:abstractNumId="0" w15:restartNumberingAfterBreak="0">
     <w:nsid w:val="08ED2AFB"/>
     <w:multiLevelType w:val="hybridMultilevel"/>
     <w:tmpl w:val="48322CC4"/>
@@ -752,7 +2316,7 @@
       </w:rPr>
     </w:lvl>
   </w:abstractNum>
-  <w:abstractNum w:abstractNumId="1">
+  <w:abstractNum w:abstractNumId="1" w15:restartNumberingAfterBreak="0">
     <w:nsid w:val="097E5E6D"/>
     <w:multiLevelType w:val="hybridMultilevel"/>
     <w:tmpl w:val="81FE8A8A"/>
@@ -865,7 +2429,7 @@
       </w:rPr>
     </w:lvl>
   </w:abstractNum>
-  <w:abstractNum w:abstractNumId="2">
+  <w:abstractNum w:abstractNumId="2" w15:restartNumberingAfterBreak="0">
     <w:nsid w:val="09FA6BDA"/>
     <w:multiLevelType w:val="hybridMultilevel"/>
     <w:tmpl w:val="BAA8733C"/>
@@ -978,7 +2542,7 @@
       </w:rPr>
     </w:lvl>
   </w:abstractNum>
-  <w:abstractNum w:abstractNumId="3">
+  <w:abstractNum w:abstractNumId="3" w15:restartNumberingAfterBreak="0">
     <w:nsid w:val="20533804"/>
     <w:multiLevelType w:val="hybridMultilevel"/>
     <w:tmpl w:val="5BFA1942"/>
@@ -1091,7 +2655,7 @@
       </w:rPr>
     </w:lvl>
   </w:abstractNum>
-  <w:abstractNum w:abstractNumId="4">
+  <w:abstractNum w:abstractNumId="4" w15:restartNumberingAfterBreak="0">
     <w:nsid w:val="47E017DC"/>
     <w:multiLevelType w:val="hybridMultilevel"/>
     <w:tmpl w:val="22687966"/>

</xml_diff>